<commit_message>
feat: add task 5 and 6
</commit_message>
<xml_diff>
--- a/lab5.docx
+++ b/lab5.docx
@@ -250,9 +250,9 @@
       </w:tblPr>
       <w:tblGrid>
         <w:gridCol w:w="2925"/>
-        <w:gridCol w:w="1894"/>
+        <w:gridCol w:w="1891"/>
         <w:gridCol w:w="2963"/>
-        <w:gridCol w:w="2145"/>
+        <w:gridCol w:w="2148"/>
       </w:tblGrid>
       <w:tr>
         <w:trPr/>
@@ -280,7 +280,7 @@
         </w:tc>
         <w:tc>
           <w:tcPr>
-            <w:tcW w:w="1894" w:type="dxa"/>
+            <w:tcW w:w="1891" w:type="dxa"/>
             <w:tcBorders>
               <w:top w:val="single" w:sz="4" w:space="0" w:color="000000"/>
               <w:start w:val="single" w:sz="4" w:space="0" w:color="000000"/>
@@ -324,7 +324,7 @@
         </w:tc>
         <w:tc>
           <w:tcPr>
-            <w:tcW w:w="2145" w:type="dxa"/>
+            <w:tcW w:w="2148" w:type="dxa"/>
             <w:tcBorders>
               <w:top w:val="single" w:sz="4" w:space="0" w:color="000000"/>
               <w:start w:val="single" w:sz="4" w:space="0" w:color="000000"/>
@@ -382,7 +382,7 @@
         </w:tc>
         <w:tc>
           <w:tcPr>
-            <w:tcW w:w="1894" w:type="dxa"/>
+            <w:tcW w:w="1891" w:type="dxa"/>
             <w:tcBorders>
               <w:start w:val="single" w:sz="4" w:space="0" w:color="000000"/>
               <w:bottom w:val="single" w:sz="4" w:space="0" w:color="000000"/>
@@ -423,7 +423,7 @@
         </w:tc>
         <w:tc>
           <w:tcPr>
-            <w:tcW w:w="2145" w:type="dxa"/>
+            <w:tcW w:w="2148" w:type="dxa"/>
             <w:tcBorders>
               <w:start w:val="single" w:sz="4" w:space="0" w:color="000000"/>
               <w:bottom w:val="single" w:sz="4" w:space="0" w:color="000000"/>
@@ -470,7 +470,7 @@
         </w:tc>
         <w:tc>
           <w:tcPr>
-            <w:tcW w:w="1894" w:type="dxa"/>
+            <w:tcW w:w="1891" w:type="dxa"/>
             <w:tcBorders>
               <w:start w:val="single" w:sz="4" w:space="0" w:color="000000"/>
               <w:bottom w:val="single" w:sz="4" w:space="0" w:color="000000"/>
@@ -512,7 +512,7 @@
         </w:tc>
         <w:tc>
           <w:tcPr>
-            <w:tcW w:w="2145" w:type="dxa"/>
+            <w:tcW w:w="2148" w:type="dxa"/>
             <w:tcBorders>
               <w:start w:val="single" w:sz="4" w:space="0" w:color="000000"/>
               <w:bottom w:val="single" w:sz="4" w:space="0" w:color="000000"/>
@@ -558,7 +558,7 @@
         </w:tc>
         <w:tc>
           <w:tcPr>
-            <w:tcW w:w="1894" w:type="dxa"/>
+            <w:tcW w:w="1891" w:type="dxa"/>
             <w:tcBorders>
               <w:start w:val="single" w:sz="4" w:space="0" w:color="000000"/>
               <w:bottom w:val="single" w:sz="4" w:space="0" w:color="000000"/>
@@ -600,7 +600,7 @@
         </w:tc>
         <w:tc>
           <w:tcPr>
-            <w:tcW w:w="2145" w:type="dxa"/>
+            <w:tcW w:w="2148" w:type="dxa"/>
             <w:tcBorders>
               <w:start w:val="single" w:sz="4" w:space="0" w:color="000000"/>
               <w:bottom w:val="single" w:sz="4" w:space="0" w:color="000000"/>
@@ -646,7 +646,7 @@
         </w:tc>
         <w:tc>
           <w:tcPr>
-            <w:tcW w:w="1894" w:type="dxa"/>
+            <w:tcW w:w="1891" w:type="dxa"/>
             <w:tcBorders>
               <w:start w:val="single" w:sz="4" w:space="0" w:color="000000"/>
               <w:bottom w:val="single" w:sz="4" w:space="0" w:color="000000"/>
@@ -688,7 +688,7 @@
         </w:tc>
         <w:tc>
           <w:tcPr>
-            <w:tcW w:w="2145" w:type="dxa"/>
+            <w:tcW w:w="2148" w:type="dxa"/>
             <w:tcBorders>
               <w:start w:val="single" w:sz="4" w:space="0" w:color="000000"/>
               <w:bottom w:val="single" w:sz="4" w:space="0" w:color="000000"/>
@@ -734,7 +734,7 @@
         </w:tc>
         <w:tc>
           <w:tcPr>
-            <w:tcW w:w="1894" w:type="dxa"/>
+            <w:tcW w:w="1891" w:type="dxa"/>
             <w:tcBorders>
               <w:start w:val="single" w:sz="4" w:space="0" w:color="000000"/>
               <w:bottom w:val="single" w:sz="4" w:space="0" w:color="000000"/>
@@ -776,7 +776,7 @@
         </w:tc>
         <w:tc>
           <w:tcPr>
-            <w:tcW w:w="2145" w:type="dxa"/>
+            <w:tcW w:w="2148" w:type="dxa"/>
             <w:tcBorders>
               <w:start w:val="single" w:sz="4" w:space="0" w:color="000000"/>
               <w:bottom w:val="single" w:sz="4" w:space="0" w:color="000000"/>
@@ -822,7 +822,7 @@
         </w:tc>
         <w:tc>
           <w:tcPr>
-            <w:tcW w:w="1894" w:type="dxa"/>
+            <w:tcW w:w="1891" w:type="dxa"/>
             <w:tcBorders>
               <w:start w:val="single" w:sz="4" w:space="0" w:color="000000"/>
               <w:bottom w:val="single" w:sz="4" w:space="0" w:color="000000"/>
@@ -865,7 +865,7 @@
         </w:tc>
         <w:tc>
           <w:tcPr>
-            <w:tcW w:w="2145" w:type="dxa"/>
+            <w:tcW w:w="2148" w:type="dxa"/>
             <w:tcBorders>
               <w:start w:val="single" w:sz="4" w:space="0" w:color="000000"/>
               <w:bottom w:val="single" w:sz="4" w:space="0" w:color="000000"/>
@@ -913,7 +913,7 @@
         </w:tc>
         <w:tc>
           <w:tcPr>
-            <w:tcW w:w="1894" w:type="dxa"/>
+            <w:tcW w:w="1891" w:type="dxa"/>
             <w:tcBorders>
               <w:start w:val="single" w:sz="4" w:space="0" w:color="000000"/>
               <w:bottom w:val="single" w:sz="4" w:space="0" w:color="000000"/>
@@ -955,7 +955,7 @@
         </w:tc>
         <w:tc>
           <w:tcPr>
-            <w:tcW w:w="2145" w:type="dxa"/>
+            <w:tcW w:w="2148" w:type="dxa"/>
             <w:tcBorders>
               <w:start w:val="single" w:sz="4" w:space="0" w:color="000000"/>
               <w:bottom w:val="single" w:sz="4" w:space="0" w:color="000000"/>
@@ -1001,7 +1001,7 @@
         </w:tc>
         <w:tc>
           <w:tcPr>
-            <w:tcW w:w="1894" w:type="dxa"/>
+            <w:tcW w:w="1891" w:type="dxa"/>
             <w:tcBorders>
               <w:start w:val="single" w:sz="4" w:space="0" w:color="000000"/>
               <w:bottom w:val="single" w:sz="4" w:space="0" w:color="000000"/>
@@ -1043,7 +1043,7 @@
         </w:tc>
         <w:tc>
           <w:tcPr>
-            <w:tcW w:w="2145" w:type="dxa"/>
+            <w:tcW w:w="2148" w:type="dxa"/>
             <w:tcBorders>
               <w:start w:val="single" w:sz="4" w:space="0" w:color="000000"/>
               <w:bottom w:val="single" w:sz="4" w:space="0" w:color="000000"/>
@@ -1200,7 +1200,7 @@
       </w:pPr>
       <w:r>
         <w:drawing>
-          <wp:anchor behindDoc="0" distT="0" distB="0" distL="0" distR="0" simplePos="0" locked="0" layoutInCell="0" allowOverlap="1" relativeHeight="70">
+          <wp:anchor behindDoc="0" distT="0" distB="0" distL="0" distR="0" simplePos="0" locked="0" layoutInCell="0" allowOverlap="1" relativeHeight="108">
             <wp:simplePos x="0" y="0"/>
             <wp:positionH relativeFrom="column">
               <wp:align>center</wp:align>
@@ -1927,9 +1927,9 @@
       <w:tblGrid>
         <w:gridCol w:w="1758"/>
         <w:gridCol w:w="1982"/>
-        <w:gridCol w:w="1343"/>
+        <w:gridCol w:w="1340"/>
         <w:gridCol w:w="1888"/>
-        <w:gridCol w:w="1990"/>
+        <w:gridCol w:w="1993"/>
         <w:gridCol w:w="966"/>
       </w:tblGrid>
       <w:tr>
@@ -1980,7 +1980,7 @@
         </w:tc>
         <w:tc>
           <w:tcPr>
-            <w:tcW w:w="1343" w:type="dxa"/>
+            <w:tcW w:w="1340" w:type="dxa"/>
             <w:tcBorders>
               <w:top w:val="single" w:sz="4" w:space="0" w:color="000000"/>
               <w:start w:val="single" w:sz="4" w:space="0" w:color="000000"/>
@@ -2024,7 +2024,7 @@
         </w:tc>
         <w:tc>
           <w:tcPr>
-            <w:tcW w:w="1990" w:type="dxa"/>
+            <w:tcW w:w="1993" w:type="dxa"/>
             <w:tcBorders>
               <w:top w:val="single" w:sz="4" w:space="0" w:color="000000"/>
               <w:start w:val="single" w:sz="4" w:space="0" w:color="000000"/>
@@ -2114,7 +2114,7 @@
         </w:tc>
         <w:tc>
           <w:tcPr>
-            <w:tcW w:w="1343" w:type="dxa"/>
+            <w:tcW w:w="1340" w:type="dxa"/>
             <w:tcBorders>
               <w:start w:val="single" w:sz="4" w:space="0" w:color="000000"/>
               <w:bottom w:val="single" w:sz="4" w:space="0" w:color="000000"/>
@@ -2156,7 +2156,7 @@
         </w:tc>
         <w:tc>
           <w:tcPr>
-            <w:tcW w:w="1990" w:type="dxa"/>
+            <w:tcW w:w="1993" w:type="dxa"/>
             <w:tcBorders>
               <w:start w:val="single" w:sz="4" w:space="0" w:color="000000"/>
               <w:bottom w:val="single" w:sz="4" w:space="0" w:color="000000"/>
@@ -2255,7 +2255,7 @@
         </w:tc>
         <w:tc>
           <w:tcPr>
-            <w:tcW w:w="1343" w:type="dxa"/>
+            <w:tcW w:w="1340" w:type="dxa"/>
             <w:tcBorders>
               <w:start w:val="single" w:sz="4" w:space="0" w:color="000000"/>
               <w:bottom w:val="single" w:sz="4" w:space="0" w:color="000000"/>
@@ -2297,7 +2297,7 @@
         </w:tc>
         <w:tc>
           <w:tcPr>
-            <w:tcW w:w="1990" w:type="dxa"/>
+            <w:tcW w:w="1993" w:type="dxa"/>
             <w:tcBorders>
               <w:start w:val="single" w:sz="4" w:space="0" w:color="000000"/>
               <w:bottom w:val="single" w:sz="4" w:space="0" w:color="000000"/>
@@ -2386,7 +2386,7 @@
         </w:tc>
         <w:tc>
           <w:tcPr>
-            <w:tcW w:w="1343" w:type="dxa"/>
+            <w:tcW w:w="1340" w:type="dxa"/>
             <w:tcBorders>
               <w:start w:val="single" w:sz="4" w:space="0" w:color="000000"/>
               <w:bottom w:val="single" w:sz="4" w:space="0" w:color="000000"/>
@@ -2439,7 +2439,7 @@
         </w:tc>
         <w:tc>
           <w:tcPr>
-            <w:tcW w:w="1990" w:type="dxa"/>
+            <w:tcW w:w="1993" w:type="dxa"/>
             <w:tcBorders>
               <w:start w:val="single" w:sz="4" w:space="0" w:color="000000"/>
               <w:bottom w:val="single" w:sz="4" w:space="0" w:color="000000"/>
@@ -2527,7 +2527,7 @@
         </w:tc>
         <w:tc>
           <w:tcPr>
-            <w:tcW w:w="1343" w:type="dxa"/>
+            <w:tcW w:w="1340" w:type="dxa"/>
             <w:tcBorders>
               <w:start w:val="single" w:sz="4" w:space="0" w:color="000000"/>
               <w:bottom w:val="single" w:sz="4" w:space="0" w:color="000000"/>
@@ -2569,7 +2569,7 @@
         </w:tc>
         <w:tc>
           <w:tcPr>
-            <w:tcW w:w="1990" w:type="dxa"/>
+            <w:tcW w:w="1993" w:type="dxa"/>
             <w:tcBorders>
               <w:start w:val="single" w:sz="4" w:space="0" w:color="000000"/>
               <w:bottom w:val="single" w:sz="4" w:space="0" w:color="000000"/>
@@ -2658,7 +2658,7 @@
         </w:tc>
         <w:tc>
           <w:tcPr>
-            <w:tcW w:w="1343" w:type="dxa"/>
+            <w:tcW w:w="1340" w:type="dxa"/>
             <w:tcBorders>
               <w:start w:val="single" w:sz="4" w:space="0" w:color="000000"/>
               <w:bottom w:val="single" w:sz="4" w:space="0" w:color="000000"/>
@@ -2700,7 +2700,7 @@
         </w:tc>
         <w:tc>
           <w:tcPr>
-            <w:tcW w:w="1990" w:type="dxa"/>
+            <w:tcW w:w="1993" w:type="dxa"/>
             <w:tcBorders>
               <w:start w:val="single" w:sz="4" w:space="0" w:color="000000"/>
               <w:bottom w:val="single" w:sz="4" w:space="0" w:color="000000"/>
@@ -2788,7 +2788,7 @@
         </w:tc>
         <w:tc>
           <w:tcPr>
-            <w:tcW w:w="1343" w:type="dxa"/>
+            <w:tcW w:w="1340" w:type="dxa"/>
             <w:tcBorders>
               <w:start w:val="single" w:sz="4" w:space="0" w:color="000000"/>
               <w:bottom w:val="single" w:sz="4" w:space="0" w:color="000000"/>
@@ -2830,7 +2830,7 @@
         </w:tc>
         <w:tc>
           <w:tcPr>
-            <w:tcW w:w="1990" w:type="dxa"/>
+            <w:tcW w:w="1993" w:type="dxa"/>
             <w:tcBorders>
               <w:start w:val="single" w:sz="4" w:space="0" w:color="000000"/>
               <w:bottom w:val="single" w:sz="4" w:space="0" w:color="000000"/>
@@ -2918,7 +2918,7 @@
         </w:tc>
         <w:tc>
           <w:tcPr>
-            <w:tcW w:w="1343" w:type="dxa"/>
+            <w:tcW w:w="1340" w:type="dxa"/>
             <w:tcBorders>
               <w:start w:val="single" w:sz="4" w:space="0" w:color="000000"/>
               <w:bottom w:val="single" w:sz="4" w:space="0" w:color="000000"/>
@@ -2960,7 +2960,7 @@
         </w:tc>
         <w:tc>
           <w:tcPr>
-            <w:tcW w:w="1990" w:type="dxa"/>
+            <w:tcW w:w="1993" w:type="dxa"/>
             <w:tcBorders>
               <w:start w:val="single" w:sz="4" w:space="0" w:color="000000"/>
               <w:bottom w:val="single" w:sz="4" w:space="0" w:color="000000"/>
@@ -3048,7 +3048,7 @@
         </w:tc>
         <w:tc>
           <w:tcPr>
-            <w:tcW w:w="1343" w:type="dxa"/>
+            <w:tcW w:w="1340" w:type="dxa"/>
             <w:tcBorders>
               <w:start w:val="single" w:sz="4" w:space="0" w:color="000000"/>
               <w:bottom w:val="single" w:sz="4" w:space="0" w:color="000000"/>
@@ -3090,7 +3090,7 @@
         </w:tc>
         <w:tc>
           <w:tcPr>
-            <w:tcW w:w="1990" w:type="dxa"/>
+            <w:tcW w:w="1993" w:type="dxa"/>
             <w:tcBorders>
               <w:start w:val="single" w:sz="4" w:space="0" w:color="000000"/>
               <w:bottom w:val="single" w:sz="4" w:space="0" w:color="000000"/>
@@ -3178,7 +3178,7 @@
         </w:tc>
         <w:tc>
           <w:tcPr>
-            <w:tcW w:w="1343" w:type="dxa"/>
+            <w:tcW w:w="1340" w:type="dxa"/>
             <w:tcBorders>
               <w:start w:val="single" w:sz="4" w:space="0" w:color="000000"/>
               <w:bottom w:val="single" w:sz="4" w:space="0" w:color="000000"/>
@@ -3220,7 +3220,7 @@
         </w:tc>
         <w:tc>
           <w:tcPr>
-            <w:tcW w:w="1990" w:type="dxa"/>
+            <w:tcW w:w="1993" w:type="dxa"/>
             <w:tcBorders>
               <w:start w:val="single" w:sz="4" w:space="0" w:color="000000"/>
               <w:bottom w:val="single" w:sz="4" w:space="0" w:color="000000"/>
@@ -3331,7 +3331,7 @@
         </w:tc>
         <w:tc>
           <w:tcPr>
-            <w:tcW w:w="1343" w:type="dxa"/>
+            <w:tcW w:w="1340" w:type="dxa"/>
             <w:tcBorders>
               <w:start w:val="single" w:sz="4" w:space="0" w:color="000000"/>
               <w:bottom w:val="single" w:sz="4" w:space="0" w:color="000000"/>
@@ -3373,7 +3373,7 @@
         </w:tc>
         <w:tc>
           <w:tcPr>
-            <w:tcW w:w="1990" w:type="dxa"/>
+            <w:tcW w:w="1993" w:type="dxa"/>
             <w:tcBorders>
               <w:start w:val="single" w:sz="4" w:space="0" w:color="000000"/>
               <w:bottom w:val="single" w:sz="4" w:space="0" w:color="000000"/>
@@ -3461,7 +3461,7 @@
         </w:tc>
         <w:tc>
           <w:tcPr>
-            <w:tcW w:w="1343" w:type="dxa"/>
+            <w:tcW w:w="1340" w:type="dxa"/>
             <w:tcBorders>
               <w:start w:val="single" w:sz="4" w:space="0" w:color="000000"/>
               <w:bottom w:val="single" w:sz="4" w:space="0" w:color="000000"/>
@@ -3503,7 +3503,7 @@
         </w:tc>
         <w:tc>
           <w:tcPr>
-            <w:tcW w:w="1990" w:type="dxa"/>
+            <w:tcW w:w="1993" w:type="dxa"/>
             <w:tcBorders>
               <w:start w:val="single" w:sz="4" w:space="0" w:color="000000"/>
               <w:bottom w:val="single" w:sz="4" w:space="0" w:color="000000"/>
@@ -3591,7 +3591,7 @@
         </w:tc>
         <w:tc>
           <w:tcPr>
-            <w:tcW w:w="1343" w:type="dxa"/>
+            <w:tcW w:w="1340" w:type="dxa"/>
             <w:tcBorders>
               <w:start w:val="single" w:sz="4" w:space="0" w:color="000000"/>
               <w:bottom w:val="single" w:sz="4" w:space="0" w:color="000000"/>
@@ -3633,7 +3633,7 @@
         </w:tc>
         <w:tc>
           <w:tcPr>
-            <w:tcW w:w="1990" w:type="dxa"/>
+            <w:tcW w:w="1993" w:type="dxa"/>
             <w:tcBorders>
               <w:start w:val="single" w:sz="4" w:space="0" w:color="000000"/>
               <w:bottom w:val="single" w:sz="4" w:space="0" w:color="000000"/>
@@ -3721,7 +3721,7 @@
         </w:tc>
         <w:tc>
           <w:tcPr>
-            <w:tcW w:w="1343" w:type="dxa"/>
+            <w:tcW w:w="1340" w:type="dxa"/>
             <w:tcBorders>
               <w:start w:val="single" w:sz="4" w:space="0" w:color="000000"/>
               <w:bottom w:val="single" w:sz="4" w:space="0" w:color="000000"/>
@@ -3763,7 +3763,7 @@
         </w:tc>
         <w:tc>
           <w:tcPr>
-            <w:tcW w:w="1990" w:type="dxa"/>
+            <w:tcW w:w="1993" w:type="dxa"/>
             <w:tcBorders>
               <w:start w:val="single" w:sz="4" w:space="0" w:color="000000"/>
               <w:bottom w:val="single" w:sz="4" w:space="0" w:color="000000"/>
@@ -3851,7 +3851,7 @@
         </w:tc>
         <w:tc>
           <w:tcPr>
-            <w:tcW w:w="1343" w:type="dxa"/>
+            <w:tcW w:w="1340" w:type="dxa"/>
             <w:tcBorders>
               <w:start w:val="single" w:sz="4" w:space="0" w:color="000000"/>
               <w:bottom w:val="single" w:sz="4" w:space="0" w:color="000000"/>
@@ -3893,7 +3893,7 @@
         </w:tc>
         <w:tc>
           <w:tcPr>
-            <w:tcW w:w="1990" w:type="dxa"/>
+            <w:tcW w:w="1993" w:type="dxa"/>
             <w:tcBorders>
               <w:start w:val="single" w:sz="4" w:space="0" w:color="000000"/>
               <w:bottom w:val="single" w:sz="4" w:space="0" w:color="000000"/>
@@ -4004,7 +4004,7 @@
         </w:tc>
         <w:tc>
           <w:tcPr>
-            <w:tcW w:w="1343" w:type="dxa"/>
+            <w:tcW w:w="1340" w:type="dxa"/>
             <w:tcBorders>
               <w:start w:val="single" w:sz="4" w:space="0" w:color="000000"/>
               <w:bottom w:val="single" w:sz="4" w:space="0" w:color="000000"/>
@@ -4046,7 +4046,7 @@
         </w:tc>
         <w:tc>
           <w:tcPr>
-            <w:tcW w:w="1990" w:type="dxa"/>
+            <w:tcW w:w="1993" w:type="dxa"/>
             <w:tcBorders>
               <w:start w:val="single" w:sz="4" w:space="0" w:color="000000"/>
               <w:bottom w:val="single" w:sz="4" w:space="0" w:color="000000"/>
@@ -4134,7 +4134,7 @@
         </w:tc>
         <w:tc>
           <w:tcPr>
-            <w:tcW w:w="1343" w:type="dxa"/>
+            <w:tcW w:w="1340" w:type="dxa"/>
             <w:tcBorders>
               <w:start w:val="single" w:sz="4" w:space="0" w:color="000000"/>
               <w:bottom w:val="single" w:sz="4" w:space="0" w:color="000000"/>
@@ -4176,7 +4176,7 @@
         </w:tc>
         <w:tc>
           <w:tcPr>
-            <w:tcW w:w="1990" w:type="dxa"/>
+            <w:tcW w:w="1993" w:type="dxa"/>
             <w:tcBorders>
               <w:start w:val="single" w:sz="4" w:space="0" w:color="000000"/>
               <w:bottom w:val="single" w:sz="4" w:space="0" w:color="000000"/>
@@ -4263,7 +4263,7 @@
         </w:tc>
         <w:tc>
           <w:tcPr>
-            <w:tcW w:w="1343" w:type="dxa"/>
+            <w:tcW w:w="1340" w:type="dxa"/>
             <w:tcBorders>
               <w:start w:val="single" w:sz="4" w:space="0" w:color="000000"/>
               <w:bottom w:val="single" w:sz="4" w:space="0" w:color="000000"/>
@@ -4305,7 +4305,7 @@
         </w:tc>
         <w:tc>
           <w:tcPr>
-            <w:tcW w:w="1990" w:type="dxa"/>
+            <w:tcW w:w="1993" w:type="dxa"/>
             <w:tcBorders>
               <w:start w:val="single" w:sz="4" w:space="0" w:color="000000"/>
               <w:bottom w:val="single" w:sz="4" w:space="0" w:color="000000"/>
@@ -4392,7 +4392,7 @@
         </w:tc>
         <w:tc>
           <w:tcPr>
-            <w:tcW w:w="1343" w:type="dxa"/>
+            <w:tcW w:w="1340" w:type="dxa"/>
             <w:tcBorders>
               <w:start w:val="single" w:sz="4" w:space="0" w:color="000000"/>
               <w:bottom w:val="single" w:sz="4" w:space="0" w:color="000000"/>
@@ -4434,7 +4434,7 @@
         </w:tc>
         <w:tc>
           <w:tcPr>
-            <w:tcW w:w="1990" w:type="dxa"/>
+            <w:tcW w:w="1993" w:type="dxa"/>
             <w:tcBorders>
               <w:start w:val="single" w:sz="4" w:space="0" w:color="000000"/>
               <w:bottom w:val="single" w:sz="4" w:space="0" w:color="000000"/>
@@ -4522,7 +4522,7 @@
         </w:tc>
         <w:tc>
           <w:tcPr>
-            <w:tcW w:w="1343" w:type="dxa"/>
+            <w:tcW w:w="1340" w:type="dxa"/>
             <w:tcBorders>
               <w:start w:val="single" w:sz="4" w:space="0" w:color="000000"/>
               <w:bottom w:val="single" w:sz="4" w:space="0" w:color="000000"/>
@@ -4564,7 +4564,7 @@
         </w:tc>
         <w:tc>
           <w:tcPr>
-            <w:tcW w:w="1990" w:type="dxa"/>
+            <w:tcW w:w="1993" w:type="dxa"/>
             <w:tcBorders>
               <w:start w:val="single" w:sz="4" w:space="0" w:color="000000"/>
               <w:bottom w:val="single" w:sz="4" w:space="0" w:color="000000"/>
@@ -4661,10 +4661,7 @@
         </w:rPr>
       </w:pPr>
       <w:r>
-        <w:rPr>
-          <w:sz w:val="28"/>
-          <w:szCs w:val="28"/>
-        </w:rPr>
+        <w:rPr/>
         <w:drawing>
           <wp:inline distT="0" distB="0" distL="0" distR="0">
             <wp:extent cx="5814060" cy="3198495"/>
@@ -4728,14 +4725,7 @@
           <w:sz w:val="28"/>
           <w:szCs w:val="28"/>
         </w:rPr>
-        <w:t xml:space="preserve">Рис </w:t>
-      </w:r>
-      <w:r>
-        <w:rPr>
-          <w:sz w:val="28"/>
-          <w:szCs w:val="28"/>
-        </w:rPr>
-        <w:t>1. Зміна назви та групи комп’ютерів.</w:t>
+        <w:t>Рис 1. Зміна назви та групи комп’ютерів.</w:t>
       </w:r>
     </w:p>
     <w:p>
@@ -4757,10 +4747,7 @@
         </w:rPr>
       </w:pPr>
       <w:r>
-        <w:rPr>
-          <w:sz w:val="28"/>
-          <w:szCs w:val="28"/>
-        </w:rPr>
+        <w:rPr/>
         <w:drawing>
           <wp:inline distT="0" distB="0" distL="0" distR="0">
             <wp:extent cx="5675630" cy="2771775"/>
@@ -4824,28 +4811,7 @@
           <w:sz w:val="28"/>
           <w:szCs w:val="28"/>
         </w:rPr>
-        <w:t xml:space="preserve">Рис </w:t>
-      </w:r>
-      <w:r>
-        <w:rPr>
-          <w:sz w:val="28"/>
-          <w:szCs w:val="28"/>
-        </w:rPr>
-        <w:t>2</w:t>
-      </w:r>
-      <w:r>
-        <w:rPr>
-          <w:sz w:val="28"/>
-          <w:szCs w:val="28"/>
-        </w:rPr>
-        <w:t xml:space="preserve">. Конфігурування IP-адресації </w:t>
-      </w:r>
-      <w:r>
-        <w:rPr>
-          <w:sz w:val="28"/>
-          <w:szCs w:val="28"/>
-        </w:rPr>
-        <w:t>комп’ютерів.</w:t>
+        <w:t>Рис 2. Конфігурування IP-адресації комп’ютерів.</w:t>
       </w:r>
     </w:p>
     <w:p>
@@ -4867,13 +4833,10 @@
         </w:rPr>
       </w:pPr>
       <w:r>
-        <w:rPr>
-          <w:sz w:val="28"/>
-          <w:szCs w:val="28"/>
-        </w:rPr>
+        <w:rPr/>
         <w:drawing>
           <wp:inline distT="0" distB="0" distL="0" distR="0">
-            <wp:extent cx="6303645" cy="3412490"/>
+            <wp:extent cx="5904230" cy="3151505"/>
             <wp:effectExtent l="0" t="0" r="0" b="0"/>
             <wp:docPr id="4" name="Image4"/>
             <wp:cNvGraphicFramePr>
@@ -4897,7 +4860,7 @@
                   <pic:spPr bwMode="auto">
                     <a:xfrm>
                       <a:off x="0" y="0"/>
-                      <a:ext cx="6303645" cy="3412490"/>
+                      <a:ext cx="5904230" cy="3151505"/>
                     </a:xfrm>
                     <a:prstGeom prst="rect">
                       <a:avLst/>
@@ -4921,7 +4884,7 @@
         </w:tabs>
         <w:suppressAutoHyphens w:val="true"/>
         <w:bidi w:val="0"/>
-        <w:spacing w:lineRule="auto" w:line="360" w:before="173" w:after="0"/>
+        <w:spacing w:lineRule="auto" w:line="360" w:before="0" w:after="0"/>
         <w:ind w:hanging="0" w:start="0" w:end="0"/>
         <w:jc w:val="center"/>
         <w:rPr>
@@ -4937,10 +4900,697 @@
         <w:t>Рис. 3 Успішна перевірка доступності комп’ютерів.</w:t>
       </w:r>
     </w:p>
+    <w:p>
+      <w:pPr>
+        <w:pStyle w:val="Normal"/>
+        <w:widowControl/>
+        <w:tabs>
+          <w:tab w:val="clear" w:pos="567"/>
+          <w:tab w:val="left" w:pos="0" w:leader="none"/>
+        </w:tabs>
+        <w:suppressAutoHyphens w:val="true"/>
+        <w:bidi w:val="0"/>
+        <w:spacing w:lineRule="auto" w:line="360" w:before="173" w:after="0"/>
+        <w:ind w:firstLine="900" w:start="0" w:end="0"/>
+        <w:jc w:val="both"/>
+        <w:rPr>
+          <w:sz w:val="28"/>
+          <w:szCs w:val="28"/>
+        </w:rPr>
+      </w:pPr>
+      <w:r>
+        <w:rPr>
+          <w:b/>
+          <w:bCs/>
+          <w:sz w:val="28"/>
+          <w:szCs w:val="28"/>
+        </w:rPr>
+        <w:t>Завдання 5</w:t>
+      </w:r>
+      <w:r>
+        <w:rPr>
+          <w:sz w:val="28"/>
+          <w:szCs w:val="28"/>
+        </w:rPr>
+        <w:t>. Дослідити можливості ОС Windows з адміністрування доступу до мережних ресурсів та з організації інформаційного обміну між робочими станціями мережі. Для дослідження доступу до дискових ресурсів необхідно створити 3 папки, у назвах яких фігурує ім’я користувача-виконавця і надати до них доступ (повний або тільки для читання). Провести мережні операції з файлами або папками. Змінитив вид доступу і провести аналогічні операції. Проаналізувати відмінності у роботі при різних типах доступу.</w:t>
+      </w:r>
+    </w:p>
+    <w:p>
+      <w:pPr>
+        <w:pStyle w:val="Normal"/>
+        <w:widowControl/>
+        <w:tabs>
+          <w:tab w:val="clear" w:pos="567"/>
+          <w:tab w:val="left" w:pos="0" w:leader="none"/>
+        </w:tabs>
+        <w:suppressAutoHyphens w:val="true"/>
+        <w:bidi w:val="0"/>
+        <w:spacing w:lineRule="auto" w:line="360" w:before="173" w:after="0"/>
+        <w:ind w:hanging="0" w:start="0" w:end="0"/>
+        <w:jc w:val="center"/>
+        <w:rPr>
+          <w:sz w:val="28"/>
+          <w:szCs w:val="28"/>
+        </w:rPr>
+      </w:pPr>
+      <w:r>
+        <w:rPr/>
+        <w:drawing>
+          <wp:inline distT="0" distB="0" distL="0" distR="0">
+            <wp:extent cx="5803265" cy="2727960"/>
+            <wp:effectExtent l="0" t="0" r="0" b="0"/>
+            <wp:docPr id="5" name="Image5"/>
+            <wp:cNvGraphicFramePr>
+              <a:graphicFrameLocks xmlns:a="http://schemas.openxmlformats.org/drawingml/2006/main" noChangeAspect="1"/>
+            </wp:cNvGraphicFramePr>
+            <a:graphic xmlns:a="http://schemas.openxmlformats.org/drawingml/2006/main">
+              <a:graphicData uri="http://schemas.openxmlformats.org/drawingml/2006/picture">
+                <pic:pic xmlns:pic="http://schemas.openxmlformats.org/drawingml/2006/picture">
+                  <pic:nvPicPr>
+                    <pic:cNvPr id="5" name="Image5"/>
+                    <pic:cNvPicPr>
+                      <a:picLocks noChangeAspect="1" noChangeArrowheads="1"/>
+                    </pic:cNvPicPr>
+                  </pic:nvPicPr>
+                  <pic:blipFill>
+                    <a:blip r:embed="rId6"/>
+                    <a:stretch>
+                      <a:fillRect/>
+                    </a:stretch>
+                  </pic:blipFill>
+                  <pic:spPr bwMode="auto">
+                    <a:xfrm>
+                      <a:off x="0" y="0"/>
+                      <a:ext cx="5803265" cy="2727960"/>
+                    </a:xfrm>
+                    <a:prstGeom prst="rect">
+                      <a:avLst/>
+                    </a:prstGeom>
+                    <a:noFill/>
+                  </pic:spPr>
+                </pic:pic>
+              </a:graphicData>
+            </a:graphic>
+          </wp:inline>
+        </w:drawing>
+      </w:r>
+    </w:p>
+    <w:p>
+      <w:pPr>
+        <w:pStyle w:val="Normal"/>
+        <w:widowControl/>
+        <w:tabs>
+          <w:tab w:val="clear" w:pos="567"/>
+          <w:tab w:val="left" w:pos="0" w:leader="none"/>
+        </w:tabs>
+        <w:suppressAutoHyphens w:val="true"/>
+        <w:bidi w:val="0"/>
+        <w:spacing w:lineRule="auto" w:line="360" w:before="0" w:after="0"/>
+        <w:ind w:hanging="0" w:start="0" w:end="0"/>
+        <w:jc w:val="center"/>
+        <w:rPr>
+          <w:sz w:val="28"/>
+          <w:szCs w:val="28"/>
+        </w:rPr>
+      </w:pPr>
+      <w:r>
+        <w:rPr>
+          <w:sz w:val="28"/>
+          <w:szCs w:val="28"/>
+        </w:rPr>
+        <w:t>Рис. 4 Перелік вузлів у мережі</w:t>
+      </w:r>
+    </w:p>
+    <w:p>
+      <w:pPr>
+        <w:pStyle w:val="Normal"/>
+        <w:widowControl/>
+        <w:tabs>
+          <w:tab w:val="clear" w:pos="567"/>
+          <w:tab w:val="left" w:pos="0" w:leader="none"/>
+        </w:tabs>
+        <w:suppressAutoHyphens w:val="true"/>
+        <w:bidi w:val="0"/>
+        <w:spacing w:lineRule="auto" w:line="360" w:before="0" w:after="0"/>
+        <w:ind w:hanging="0" w:start="0" w:end="0"/>
+        <w:jc w:val="center"/>
+        <w:rPr>
+          <w:sz w:val="28"/>
+          <w:szCs w:val="28"/>
+        </w:rPr>
+      </w:pPr>
+      <w:r>
+        <w:drawing>
+          <wp:anchor behindDoc="0" distT="0" distB="0" distL="0" distR="0" simplePos="0" locked="0" layoutInCell="0" allowOverlap="1" relativeHeight="109">
+            <wp:simplePos x="0" y="0"/>
+            <wp:positionH relativeFrom="column">
+              <wp:align>center</wp:align>
+            </wp:positionH>
+            <wp:positionV relativeFrom="paragraph">
+              <wp:posOffset>635</wp:posOffset>
+            </wp:positionV>
+            <wp:extent cx="6303645" cy="3412490"/>
+            <wp:effectExtent l="0" t="0" r="0" b="0"/>
+            <wp:wrapSquare wrapText="largest"/>
+            <wp:docPr id="6" name="Image6"/>
+            <wp:cNvGraphicFramePr>
+              <a:graphicFrameLocks xmlns:a="http://schemas.openxmlformats.org/drawingml/2006/main" noChangeAspect="1"/>
+            </wp:cNvGraphicFramePr>
+            <a:graphic xmlns:a="http://schemas.openxmlformats.org/drawingml/2006/main">
+              <a:graphicData uri="http://schemas.openxmlformats.org/drawingml/2006/picture">
+                <pic:pic xmlns:pic="http://schemas.openxmlformats.org/drawingml/2006/picture">
+                  <pic:nvPicPr>
+                    <pic:cNvPr id="6" name="Image6"/>
+                    <pic:cNvPicPr>
+                      <a:picLocks noChangeAspect="1" noChangeArrowheads="1"/>
+                    </pic:cNvPicPr>
+                  </pic:nvPicPr>
+                  <pic:blipFill>
+                    <a:blip r:embed="rId7"/>
+                    <a:stretch>
+                      <a:fillRect/>
+                    </a:stretch>
+                  </pic:blipFill>
+                  <pic:spPr bwMode="auto">
+                    <a:xfrm>
+                      <a:off x="0" y="0"/>
+                      <a:ext cx="6303645" cy="3412490"/>
+                    </a:xfrm>
+                    <a:prstGeom prst="rect">
+                      <a:avLst/>
+                    </a:prstGeom>
+                    <a:noFill/>
+                  </pic:spPr>
+                </pic:pic>
+              </a:graphicData>
+            </a:graphic>
+          </wp:anchor>
+        </w:drawing>
+      </w:r>
+      <w:r>
+        <w:rPr>
+          <w:sz w:val="28"/>
+          <w:szCs w:val="28"/>
+        </w:rPr>
+        <w:t>Рис. 5 Налаштування прав доступу до папок</w:t>
+      </w:r>
+    </w:p>
+    <w:p>
+      <w:pPr>
+        <w:pStyle w:val="BodyText"/>
+        <w:widowControl/>
+        <w:tabs>
+          <w:tab w:val="clear" w:pos="567"/>
+          <w:tab w:val="left" w:pos="0" w:leader="none"/>
+        </w:tabs>
+        <w:suppressAutoHyphens w:val="true"/>
+        <w:bidi w:val="0"/>
+        <w:spacing w:lineRule="auto" w:line="360" w:before="0" w:after="0"/>
+        <w:ind w:firstLine="809" w:start="0" w:end="0"/>
+        <w:jc w:val="start"/>
+        <w:rPr>
+          <w:sz w:val="28"/>
+          <w:szCs w:val="28"/>
+        </w:rPr>
+      </w:pPr>
+      <w:r>
+        <w:rPr>
+          <w:rStyle w:val="Strong"/>
+          <w:b w:val="false"/>
+          <w:bCs w:val="false"/>
+          <w:sz w:val="28"/>
+          <w:szCs w:val="28"/>
+        </w:rPr>
+        <w:t>Для папки на windows 7 було надано лише доступ на читання.</w:t>
+      </w:r>
+    </w:p>
+    <w:p>
+      <w:pPr>
+        <w:pStyle w:val="Normal"/>
+        <w:widowControl/>
+        <w:tabs>
+          <w:tab w:val="clear" w:pos="567"/>
+          <w:tab w:val="left" w:pos="0" w:leader="none"/>
+        </w:tabs>
+        <w:suppressAutoHyphens w:val="true"/>
+        <w:bidi w:val="0"/>
+        <w:spacing w:lineRule="auto" w:line="360" w:before="0" w:after="0"/>
+        <w:ind w:hanging="0" w:start="0" w:end="0"/>
+        <w:jc w:val="center"/>
+        <w:rPr>
+          <w:sz w:val="28"/>
+          <w:szCs w:val="28"/>
+        </w:rPr>
+      </w:pPr>
+      <w:r>
+        <w:drawing>
+          <wp:anchor behindDoc="0" distT="0" distB="0" distL="0" distR="0" simplePos="0" locked="0" layoutInCell="0" allowOverlap="1" relativeHeight="110">
+            <wp:simplePos x="0" y="0"/>
+            <wp:positionH relativeFrom="column">
+              <wp:align>center</wp:align>
+            </wp:positionH>
+            <wp:positionV relativeFrom="paragraph">
+              <wp:posOffset>635</wp:posOffset>
+            </wp:positionV>
+            <wp:extent cx="6303645" cy="3407410"/>
+            <wp:effectExtent l="0" t="0" r="0" b="0"/>
+            <wp:wrapSquare wrapText="largest"/>
+            <wp:docPr id="7" name="Image7"/>
+            <wp:cNvGraphicFramePr>
+              <a:graphicFrameLocks xmlns:a="http://schemas.openxmlformats.org/drawingml/2006/main" noChangeAspect="1"/>
+            </wp:cNvGraphicFramePr>
+            <a:graphic xmlns:a="http://schemas.openxmlformats.org/drawingml/2006/main">
+              <a:graphicData uri="http://schemas.openxmlformats.org/drawingml/2006/picture">
+                <pic:pic xmlns:pic="http://schemas.openxmlformats.org/drawingml/2006/picture">
+                  <pic:nvPicPr>
+                    <pic:cNvPr id="7" name="Image7"/>
+                    <pic:cNvPicPr>
+                      <a:picLocks noChangeAspect="1" noChangeArrowheads="1"/>
+                    </pic:cNvPicPr>
+                  </pic:nvPicPr>
+                  <pic:blipFill>
+                    <a:blip r:embed="rId8"/>
+                    <a:stretch>
+                      <a:fillRect/>
+                    </a:stretch>
+                  </pic:blipFill>
+                  <pic:spPr bwMode="auto">
+                    <a:xfrm>
+                      <a:off x="0" y="0"/>
+                      <a:ext cx="6303645" cy="3407410"/>
+                    </a:xfrm>
+                    <a:prstGeom prst="rect">
+                      <a:avLst/>
+                    </a:prstGeom>
+                    <a:noFill/>
+                  </pic:spPr>
+                </pic:pic>
+              </a:graphicData>
+            </a:graphic>
+          </wp:anchor>
+        </w:drawing>
+      </w:r>
+      <w:r>
+        <w:rPr>
+          <w:sz w:val="28"/>
+          <w:szCs w:val="28"/>
+        </w:rPr>
+        <w:t>Рис 6 Перегляд змісту папок</w:t>
+      </w:r>
+      <w:r>
+        <w:br w:type="page"/>
+      </w:r>
+    </w:p>
+    <w:p>
+      <w:pPr>
+        <w:pStyle w:val="Normal"/>
+        <w:widowControl/>
+        <w:tabs>
+          <w:tab w:val="clear" w:pos="567"/>
+          <w:tab w:val="left" w:pos="0" w:leader="none"/>
+        </w:tabs>
+        <w:suppressAutoHyphens w:val="true"/>
+        <w:bidi w:val="0"/>
+        <w:spacing w:lineRule="auto" w:line="360" w:before="0" w:after="0"/>
+        <w:ind w:hanging="0" w:start="0" w:end="0"/>
+        <w:jc w:val="center"/>
+        <w:rPr>
+          <w:sz w:val="28"/>
+          <w:szCs w:val="28"/>
+        </w:rPr>
+      </w:pPr>
+      <w:r>
+        <w:rPr/>
+        <w:drawing>
+          <wp:inline distT="0" distB="0" distL="0" distR="0">
+            <wp:extent cx="3895090" cy="2628265"/>
+            <wp:effectExtent l="0" t="0" r="0" b="0"/>
+            <wp:docPr id="8" name="Image8"/>
+            <wp:cNvGraphicFramePr>
+              <a:graphicFrameLocks xmlns:a="http://schemas.openxmlformats.org/drawingml/2006/main" noChangeAspect="1"/>
+            </wp:cNvGraphicFramePr>
+            <a:graphic xmlns:a="http://schemas.openxmlformats.org/drawingml/2006/main">
+              <a:graphicData uri="http://schemas.openxmlformats.org/drawingml/2006/picture">
+                <pic:pic xmlns:pic="http://schemas.openxmlformats.org/drawingml/2006/picture">
+                  <pic:nvPicPr>
+                    <pic:cNvPr id="8" name="Image8"/>
+                    <pic:cNvPicPr>
+                      <a:picLocks noChangeAspect="1" noChangeArrowheads="1"/>
+                    </pic:cNvPicPr>
+                  </pic:nvPicPr>
+                  <pic:blipFill>
+                    <a:blip r:embed="rId9"/>
+                    <a:stretch>
+                      <a:fillRect/>
+                    </a:stretch>
+                  </pic:blipFill>
+                  <pic:spPr bwMode="auto">
+                    <a:xfrm>
+                      <a:off x="0" y="0"/>
+                      <a:ext cx="3895090" cy="2628265"/>
+                    </a:xfrm>
+                    <a:prstGeom prst="rect">
+                      <a:avLst/>
+                    </a:prstGeom>
+                    <a:noFill/>
+                  </pic:spPr>
+                </pic:pic>
+              </a:graphicData>
+            </a:graphic>
+          </wp:inline>
+        </w:drawing>
+      </w:r>
+    </w:p>
+    <w:p>
+      <w:pPr>
+        <w:pStyle w:val="Normal"/>
+        <w:widowControl/>
+        <w:tabs>
+          <w:tab w:val="clear" w:pos="567"/>
+          <w:tab w:val="left" w:pos="0" w:leader="none"/>
+        </w:tabs>
+        <w:suppressAutoHyphens w:val="true"/>
+        <w:bidi w:val="0"/>
+        <w:spacing w:lineRule="auto" w:line="360" w:before="0" w:after="0"/>
+        <w:ind w:hanging="0" w:start="0" w:end="0"/>
+        <w:jc w:val="center"/>
+        <w:rPr>
+          <w:sz w:val="28"/>
+          <w:szCs w:val="28"/>
+        </w:rPr>
+      </w:pPr>
+      <w:r>
+        <w:rPr>
+          <w:sz w:val="28"/>
+          <w:szCs w:val="28"/>
+        </w:rPr>
+        <w:t>Рис 7 Спроба змінити файл у папці windows 7</w:t>
+      </w:r>
+    </w:p>
+    <w:p>
+      <w:pPr>
+        <w:pStyle w:val="Normal"/>
+        <w:widowControl/>
+        <w:tabs>
+          <w:tab w:val="clear" w:pos="567"/>
+          <w:tab w:val="left" w:pos="0" w:leader="none"/>
+        </w:tabs>
+        <w:suppressAutoHyphens w:val="true"/>
+        <w:bidi w:val="0"/>
+        <w:spacing w:lineRule="auto" w:line="360" w:before="0" w:after="0"/>
+        <w:ind w:firstLine="809" w:start="0" w:end="0"/>
+        <w:jc w:val="both"/>
+        <w:rPr>
+          <w:sz w:val="28"/>
+          <w:szCs w:val="28"/>
+        </w:rPr>
+      </w:pPr>
+      <w:r>
+        <w:rPr>
+          <w:b/>
+          <w:bCs/>
+          <w:sz w:val="28"/>
+          <w:szCs w:val="28"/>
+        </w:rPr>
+        <w:t>Завдання 6</w:t>
+      </w:r>
+      <w:r>
+        <w:rPr>
+          <w:sz w:val="28"/>
+          <w:szCs w:val="28"/>
+        </w:rPr>
+        <w:t>. Дослідити можливості ОС щодо роботи з мережними дисками на прикладі підключення створених у п. 5 папок. Для зазначення імен дисків використати дані табл. 5.</w:t>
+      </w:r>
+    </w:p>
+    <w:p>
+      <w:pPr>
+        <w:pStyle w:val="Normal"/>
+        <w:widowControl/>
+        <w:tabs>
+          <w:tab w:val="clear" w:pos="567"/>
+          <w:tab w:val="left" w:pos="0" w:leader="none"/>
+        </w:tabs>
+        <w:suppressAutoHyphens w:val="true"/>
+        <w:bidi w:val="0"/>
+        <w:spacing w:lineRule="auto" w:line="360" w:before="0" w:after="0"/>
+        <w:ind w:hanging="0" w:start="0" w:end="0"/>
+        <w:jc w:val="center"/>
+        <w:rPr>
+          <w:sz w:val="28"/>
+          <w:szCs w:val="28"/>
+        </w:rPr>
+      </w:pPr>
+      <w:r>
+        <w:rPr>
+          <w:sz w:val="28"/>
+          <w:szCs w:val="28"/>
+        </w:rPr>
+        <w:t>Варіант: 24</w:t>
+      </w:r>
+    </w:p>
+    <w:p>
+      <w:pPr>
+        <w:pStyle w:val="Normal"/>
+        <w:widowControl/>
+        <w:tabs>
+          <w:tab w:val="clear" w:pos="567"/>
+          <w:tab w:val="left" w:pos="0" w:leader="none"/>
+        </w:tabs>
+        <w:suppressAutoHyphens w:val="true"/>
+        <w:bidi w:val="0"/>
+        <w:spacing w:lineRule="auto" w:line="360" w:before="0" w:after="0"/>
+        <w:ind w:hanging="0" w:start="0" w:end="0"/>
+        <w:jc w:val="start"/>
+        <w:rPr>
+          <w:sz w:val="28"/>
+          <w:szCs w:val="28"/>
+        </w:rPr>
+      </w:pPr>
+      <w:r>
+        <w:rPr>
+          <w:sz w:val="28"/>
+          <w:szCs w:val="28"/>
+        </w:rPr>
+        <w:drawing>
+          <wp:inline distT="0" distB="0" distL="0" distR="0">
+            <wp:extent cx="6303645" cy="281940"/>
+            <wp:effectExtent l="0" t="0" r="0" b="0"/>
+            <wp:docPr id="9" name="Image9"/>
+            <wp:cNvGraphicFramePr>
+              <a:graphicFrameLocks xmlns:a="http://schemas.openxmlformats.org/drawingml/2006/main" noChangeAspect="1"/>
+            </wp:cNvGraphicFramePr>
+            <a:graphic xmlns:a="http://schemas.openxmlformats.org/drawingml/2006/main">
+              <a:graphicData uri="http://schemas.openxmlformats.org/drawingml/2006/picture">
+                <pic:pic xmlns:pic="http://schemas.openxmlformats.org/drawingml/2006/picture">
+                  <pic:nvPicPr>
+                    <pic:cNvPr id="9" name="Image9"/>
+                    <pic:cNvPicPr>
+                      <a:picLocks noChangeAspect="1" noChangeArrowheads="1"/>
+                    </pic:cNvPicPr>
+                  </pic:nvPicPr>
+                  <pic:blipFill>
+                    <a:blip r:embed="rId10"/>
+                    <a:stretch>
+                      <a:fillRect/>
+                    </a:stretch>
+                  </pic:blipFill>
+                  <pic:spPr bwMode="auto">
+                    <a:xfrm>
+                      <a:off x="0" y="0"/>
+                      <a:ext cx="6303645" cy="281940"/>
+                    </a:xfrm>
+                    <a:prstGeom prst="rect">
+                      <a:avLst/>
+                    </a:prstGeom>
+                    <a:noFill/>
+                  </pic:spPr>
+                </pic:pic>
+              </a:graphicData>
+            </a:graphic>
+          </wp:inline>
+        </w:drawing>
+      </w:r>
+    </w:p>
+    <w:p>
+      <w:pPr>
+        <w:pStyle w:val="Normal"/>
+        <w:widowControl/>
+        <w:tabs>
+          <w:tab w:val="clear" w:pos="567"/>
+          <w:tab w:val="left" w:pos="0" w:leader="none"/>
+        </w:tabs>
+        <w:suppressAutoHyphens w:val="true"/>
+        <w:bidi w:val="0"/>
+        <w:spacing w:lineRule="auto" w:line="360" w:before="0" w:after="0"/>
+        <w:ind w:hanging="0" w:start="0" w:end="0"/>
+        <w:jc w:val="center"/>
+        <w:rPr>
+          <w:sz w:val="28"/>
+          <w:szCs w:val="28"/>
+        </w:rPr>
+      </w:pPr>
+      <w:r>
+        <w:drawing>
+          <wp:anchor behindDoc="0" distT="0" distB="0" distL="0" distR="0" simplePos="0" locked="0" layoutInCell="0" allowOverlap="1" relativeHeight="112">
+            <wp:simplePos x="0" y="0"/>
+            <wp:positionH relativeFrom="column">
+              <wp:align>center</wp:align>
+            </wp:positionH>
+            <wp:positionV relativeFrom="paragraph">
+              <wp:posOffset>635</wp:posOffset>
+            </wp:positionV>
+            <wp:extent cx="6303645" cy="3402330"/>
+            <wp:effectExtent l="0" t="0" r="0" b="0"/>
+            <wp:wrapSquare wrapText="largest"/>
+            <wp:docPr id="10" name="Image10"/>
+            <wp:cNvGraphicFramePr>
+              <a:graphicFrameLocks xmlns:a="http://schemas.openxmlformats.org/drawingml/2006/main" noChangeAspect="1"/>
+            </wp:cNvGraphicFramePr>
+            <a:graphic xmlns:a="http://schemas.openxmlformats.org/drawingml/2006/main">
+              <a:graphicData uri="http://schemas.openxmlformats.org/drawingml/2006/picture">
+                <pic:pic xmlns:pic="http://schemas.openxmlformats.org/drawingml/2006/picture">
+                  <pic:nvPicPr>
+                    <pic:cNvPr id="10" name="Image10"/>
+                    <pic:cNvPicPr>
+                      <a:picLocks noChangeAspect="1" noChangeArrowheads="1"/>
+                    </pic:cNvPicPr>
+                  </pic:nvPicPr>
+                  <pic:blipFill>
+                    <a:blip r:embed="rId11"/>
+                    <a:stretch>
+                      <a:fillRect/>
+                    </a:stretch>
+                  </pic:blipFill>
+                  <pic:spPr bwMode="auto">
+                    <a:xfrm>
+                      <a:off x="0" y="0"/>
+                      <a:ext cx="6303645" cy="3402330"/>
+                    </a:xfrm>
+                    <a:prstGeom prst="rect">
+                      <a:avLst/>
+                    </a:prstGeom>
+                    <a:noFill/>
+                  </pic:spPr>
+                </pic:pic>
+              </a:graphicData>
+            </a:graphic>
+          </wp:anchor>
+        </w:drawing>
+      </w:r>
+      <w:r>
+        <w:rPr>
+          <w:sz w:val="28"/>
+          <w:szCs w:val="28"/>
+        </w:rPr>
+        <w:t xml:space="preserve">Рис </w:t>
+      </w:r>
+      <w:r>
+        <w:rPr>
+          <w:sz w:val="28"/>
+          <w:szCs w:val="28"/>
+        </w:rPr>
+        <w:t xml:space="preserve">8 </w:t>
+      </w:r>
+      <w:r>
+        <w:rPr>
+          <w:sz w:val="28"/>
+          <w:szCs w:val="28"/>
+        </w:rPr>
+        <w:t>Створення мережевих дисків</w:t>
+      </w:r>
+      <w:r>
+        <w:br w:type="page"/>
+      </w:r>
+    </w:p>
+    <w:p>
+      <w:pPr>
+        <w:pStyle w:val="Normal"/>
+        <w:widowControl/>
+        <w:tabs>
+          <w:tab w:val="clear" w:pos="567"/>
+          <w:tab w:val="left" w:pos="0" w:leader="none"/>
+        </w:tabs>
+        <w:suppressAutoHyphens w:val="true"/>
+        <w:bidi w:val="0"/>
+        <w:spacing w:lineRule="auto" w:line="360" w:before="0" w:after="0"/>
+        <w:ind w:hanging="0" w:start="0" w:end="0"/>
+        <w:jc w:val="center"/>
+        <w:rPr/>
+      </w:pPr>
+      <w:r>
+        <w:drawing>
+          <wp:anchor behindDoc="0" distT="0" distB="0" distL="0" distR="0" simplePos="0" locked="0" layoutInCell="0" allowOverlap="1" relativeHeight="113">
+            <wp:simplePos x="0" y="0"/>
+            <wp:positionH relativeFrom="column">
+              <wp:align>center</wp:align>
+            </wp:positionH>
+            <wp:positionV relativeFrom="paragraph">
+              <wp:posOffset>635</wp:posOffset>
+            </wp:positionV>
+            <wp:extent cx="6303645" cy="3412490"/>
+            <wp:effectExtent l="0" t="0" r="0" b="0"/>
+            <wp:wrapSquare wrapText="largest"/>
+            <wp:docPr id="11" name="Image11"/>
+            <wp:cNvGraphicFramePr>
+              <a:graphicFrameLocks xmlns:a="http://schemas.openxmlformats.org/drawingml/2006/main" noChangeAspect="1"/>
+            </wp:cNvGraphicFramePr>
+            <a:graphic xmlns:a="http://schemas.openxmlformats.org/drawingml/2006/main">
+              <a:graphicData uri="http://schemas.openxmlformats.org/drawingml/2006/picture">
+                <pic:pic xmlns:pic="http://schemas.openxmlformats.org/drawingml/2006/picture">
+                  <pic:nvPicPr>
+                    <pic:cNvPr id="11" name="Image11"/>
+                    <pic:cNvPicPr>
+                      <a:picLocks noChangeAspect="1" noChangeArrowheads="1"/>
+                    </pic:cNvPicPr>
+                  </pic:nvPicPr>
+                  <pic:blipFill>
+                    <a:blip r:embed="rId12"/>
+                    <a:stretch>
+                      <a:fillRect/>
+                    </a:stretch>
+                  </pic:blipFill>
+                  <pic:spPr bwMode="auto">
+                    <a:xfrm>
+                      <a:off x="0" y="0"/>
+                      <a:ext cx="6303645" cy="3412490"/>
+                    </a:xfrm>
+                    <a:prstGeom prst="rect">
+                      <a:avLst/>
+                    </a:prstGeom>
+                    <a:noFill/>
+                  </pic:spPr>
+                </pic:pic>
+              </a:graphicData>
+            </a:graphic>
+          </wp:anchor>
+        </w:drawing>
+      </w:r>
+      <w:r>
+        <w:rPr>
+          <w:sz w:val="28"/>
+          <w:szCs w:val="28"/>
+        </w:rPr>
+        <w:t xml:space="preserve">Рис </w:t>
+      </w:r>
+      <w:r>
+        <w:rPr>
+          <w:sz w:val="28"/>
+          <w:szCs w:val="28"/>
+        </w:rPr>
+        <w:t xml:space="preserve">9 </w:t>
+      </w:r>
+      <w:r>
+        <w:rPr>
+          <w:sz w:val="28"/>
+          <w:szCs w:val="28"/>
+        </w:rPr>
+        <w:t>Перегляд створених мережевих дисків</w:t>
+      </w:r>
+    </w:p>
     <w:sectPr>
-      <w:headerReference w:type="even" r:id="rId6"/>
-      <w:headerReference w:type="default" r:id="rId7"/>
-      <w:headerReference w:type="first" r:id="rId8"/>
+      <w:headerReference w:type="even" r:id="rId13"/>
+      <w:headerReference w:type="default" r:id="rId14"/>
+      <w:headerReference w:type="first" r:id="rId15"/>
       <w:type w:val="nextPage"/>
       <w:pgSz w:w="11906" w:h="16838"/>
       <w:pgMar w:left="1418" w:right="561" w:gutter="0" w:header="709" w:top="766" w:footer="0" w:bottom="1701"/>
@@ -4980,7 +5630,7 @@
       <mc:AlternateContent>
         <mc:Choice Requires="wpg">
           <w:drawing>
-            <wp:anchor behindDoc="1" distT="13335" distB="13335" distL="13335" distR="9525" simplePos="0" locked="0" layoutInCell="1" allowOverlap="1" relativeHeight="35" wp14:anchorId="10994A40">
+            <wp:anchor behindDoc="1" distT="13335" distB="13335" distL="13335" distR="9525" simplePos="0" locked="0" layoutInCell="1" allowOverlap="1" relativeHeight="73" wp14:anchorId="10994A40">
               <wp:simplePos x="0" y="0"/>
               <wp:positionH relativeFrom="column">
                 <wp:posOffset>-229235</wp:posOffset>
@@ -4991,7 +5641,7 @@
               <wp:extent cx="6656705" cy="10290175"/>
               <wp:effectExtent l="13335" t="13335" r="9525" b="13335"/>
               <wp:wrapNone/>
-              <wp:docPr id="5" name="Группа 60"/>
+              <wp:docPr id="12" name="Группа 60"/>
               <a:graphic xmlns:a="http://schemas.openxmlformats.org/drawingml/2006/main">
                 <a:graphicData uri="http://schemas.microsoft.com/office/word/2010/wordprocessingGroup">
                   <wpg:wgp>
@@ -5005,12 +5655,12 @@
                       </a:xfrm>
                     </wpg:grpSpPr>
                     <wps:wsp>
-                      <wps:cNvPr id="6" name="Rectangle 2"/>
+                      <wps:cNvPr id="13" name="Rectangle 2"/>
                       <wps:cNvSpPr/>
                       <wps:spPr>
                         <a:xfrm>
                           <a:off x="748080" y="9753120"/>
-                          <a:ext cx="855360" cy="167040"/>
+                          <a:ext cx="853560" cy="165240"/>
                         </a:xfrm>
                         <a:prstGeom prst="rect">
                           <a:avLst/>
@@ -5099,12 +5749,12 @@
                           </a:xfrm>
                         </wpg:grpSpPr>
                         <wps:wsp>
-                          <wps:cNvPr id="7" name="Rectangle 5"/>
+                          <wps:cNvPr id="14" name="Rectangle 5"/>
                           <wps:cNvSpPr/>
                           <wps:spPr>
                             <a:xfrm>
                               <a:off x="0" y="0"/>
-                              <a:ext cx="6645960" cy="10281960"/>
+                              <a:ext cx="6644160" cy="10280160"/>
                             </a:xfrm>
                             <a:prstGeom prst="rect">
                               <a:avLst/>
@@ -5376,12 +6026,12 @@
                           <wps:bodyPr/>
                         </wps:wsp>
                         <wps:wsp>
-                          <wps:cNvPr id="8" name="Rectangle 16"/>
+                          <wps:cNvPr id="15" name="Rectangle 16"/>
                           <wps:cNvSpPr/>
                           <wps:spPr>
                             <a:xfrm>
                               <a:off x="17640" y="10120680"/>
-                              <a:ext cx="319320" cy="145440"/>
+                              <a:ext cx="317520" cy="143640"/>
                             </a:xfrm>
                             <a:prstGeom prst="rect">
                               <a:avLst/>
@@ -5423,12 +6073,12 @@
                           </wps:bodyPr>
                         </wps:wsp>
                         <wps:wsp>
-                          <wps:cNvPr id="9" name="Rectangle 17"/>
+                          <wps:cNvPr id="16" name="Rectangle 17"/>
                           <wps:cNvSpPr/>
                           <wps:spPr>
                             <a:xfrm>
                               <a:off x="379080" y="10120680"/>
-                              <a:ext cx="319320" cy="145440"/>
+                              <a:ext cx="317520" cy="143640"/>
                             </a:xfrm>
                             <a:prstGeom prst="rect">
                               <a:avLst/>
@@ -5470,12 +6120,12 @@
                           </wps:bodyPr>
                         </wps:wsp>
                         <wps:wsp>
-                          <wps:cNvPr id="10" name="Rectangle 18"/>
+                          <wps:cNvPr id="17" name="Rectangle 18"/>
                           <wps:cNvSpPr/>
                           <wps:spPr>
                             <a:xfrm>
                               <a:off x="754920" y="10120680"/>
-                              <a:ext cx="842760" cy="145440"/>
+                              <a:ext cx="840600" cy="143640"/>
                             </a:xfrm>
                             <a:prstGeom prst="rect">
                               <a:avLst/>
@@ -5604,12 +6254,12 @@
                           </wps:bodyPr>
                         </wps:wsp>
                         <wps:wsp>
-                          <wps:cNvPr id="11" name="Rectangle 19"/>
+                          <wps:cNvPr id="18" name="Rectangle 19"/>
                           <wps:cNvSpPr/>
                           <wps:spPr>
                             <a:xfrm>
                               <a:off x="1659240" y="10120680"/>
-                              <a:ext cx="497160" cy="145440"/>
+                              <a:ext cx="495360" cy="143640"/>
                             </a:xfrm>
                             <a:prstGeom prst="rect">
                               <a:avLst/>
@@ -5651,12 +6301,12 @@
                           </wps:bodyPr>
                         </wps:wsp>
                         <wps:wsp>
-                          <wps:cNvPr id="12" name="Rectangle 20"/>
+                          <wps:cNvPr id="19" name="Rectangle 20"/>
                           <wps:cNvSpPr/>
                           <wps:spPr>
                             <a:xfrm>
                               <a:off x="2198880" y="10120680"/>
-                              <a:ext cx="319320" cy="145440"/>
+                              <a:ext cx="317520" cy="143640"/>
                             </a:xfrm>
                             <a:prstGeom prst="rect">
                               <a:avLst/>
@@ -5698,12 +6348,12 @@
                           </wps:bodyPr>
                         </wps:wsp>
                         <wps:wsp>
-                          <wps:cNvPr id="13" name="Rectangle 21"/>
+                          <wps:cNvPr id="20" name="Rectangle 21"/>
                           <wps:cNvSpPr/>
                           <wps:spPr>
                             <a:xfrm>
                               <a:off x="6310080" y="9769320"/>
-                              <a:ext cx="319320" cy="144720"/>
+                              <a:ext cx="317520" cy="142920"/>
                             </a:xfrm>
                             <a:prstGeom prst="rect">
                               <a:avLst/>
@@ -5745,12 +6395,12 @@
                           </wps:bodyPr>
                         </wps:wsp>
                         <wps:wsp>
-                          <wps:cNvPr id="14" name="Rectangle 22"/>
+                          <wps:cNvPr id="21" name="Rectangle 22"/>
                           <wps:cNvSpPr/>
                           <wps:spPr>
                             <a:xfrm>
                               <a:off x="6310080" y="10005120"/>
-                              <a:ext cx="319320" cy="203760"/>
+                              <a:ext cx="317520" cy="201960"/>
                             </a:xfrm>
                             <a:prstGeom prst="rect">
                               <a:avLst/>
@@ -5815,7 +6465,7 @@
                                     <w:rFonts w:ascii="Times New Roman" w:hAnsi="Times New Roman"/>
                                     <w:lang w:val="ru-RU"/>
                                   </w:rPr>
-                                  <w:t>3</w:t>
+                                  <w:t>6</w:t>
                                 </w:r>
                                 <w:r>
                                   <w:rPr>
@@ -5833,12 +6483,12 @@
                           </wps:bodyPr>
                         </wps:wsp>
                         <wps:wsp>
-                          <wps:cNvPr id="15" name="Rectangle 23"/>
+                          <wps:cNvPr id="22" name="Rectangle 23"/>
                           <wps:cNvSpPr/>
                           <wps:spPr>
                             <a:xfrm>
                               <a:off x="2578680" y="9894600"/>
-                              <a:ext cx="3674160" cy="231840"/>
+                              <a:ext cx="3672360" cy="230040"/>
                             </a:xfrm>
                             <a:prstGeom prst="rect">
                               <a:avLst/>
@@ -5985,12 +6635,12 @@
                         </wps:wsp>
                       </wpg:grpSp>
                       <wps:wsp>
-                        <wps:cNvPr id="16" name="Rectangle 24"/>
+                        <wps:cNvPr id="23" name="Rectangle 24"/>
                         <wps:cNvSpPr/>
                         <wps:spPr>
                           <a:xfrm>
                             <a:off x="748080" y="9928080"/>
-                            <a:ext cx="870120" cy="163080"/>
+                            <a:ext cx="867960" cy="161280"/>
                           </a:xfrm>
                           <a:prstGeom prst="rect">
                             <a:avLst/>
@@ -6040,7 +6690,7 @@
         <mc:Fallback>
           <w:pict>
             <v:group id="shape_0" alt="Группа 60" style="position:absolute;margin-left:-18.05pt;margin-top:-20.95pt;width:524.1pt;height:810.2pt" coordorigin="-361,-419" coordsize="10482,16204">
-              <v:rect id="shape_0" ID="Rectangle 2" path="m0,0l-2147483645,0l-2147483645,-2147483646l0,-2147483646xe" stroked="f" o:allowincell="f" style="position:absolute;left:817;top:14940;width:1346;height:262;mso-wrap-style:square;v-text-anchor:top">
+              <v:rect id="shape_0" ID="Rectangle 2" path="m0,0l-2147483645,0l-2147483645,-2147483646l0,-2147483646xe" stroked="f" o:allowincell="f" style="position:absolute;left:817;top:14940;width:1343;height:259;mso-wrap-style:square;v-text-anchor:top">
                 <v:fill o:detectmouseclick="t" on="false"/>
                 <v:stroke color="#3465a4" joinstyle="round" endcap="flat"/>
                 <v:textbox>
@@ -6099,7 +6749,7 @@
               </v:rect>
               <v:group id="shape_0" style="position:absolute;left:-361;top:-419;width:10482;height:16204">
                 <v:group id="shape_0" style="position:absolute;left:-361;top:-419;width:10482;height:16204">
-                  <v:rect id="shape_0" ID="Rectangle 5" path="m0,0l-2147483645,0l-2147483645,-2147483646l0,-2147483646xe" stroked="t" o:allowincell="f" style="position:absolute;left:-361;top:-419;width:10465;height:16191;mso-wrap-style:none;v-text-anchor:middle">
+                  <v:rect id="shape_0" ID="Rectangle 5" path="m0,0l-2147483645,0l-2147483645,-2147483646l0,-2147483646xe" stroked="t" o:allowincell="f" style="position:absolute;left:-361;top:-419;width:10462;height:16188;mso-wrap-style:none;v-text-anchor:middle">
                     <v:fill o:detectmouseclick="t" on="false"/>
                     <v:stroke color="black" weight="25560" joinstyle="miter" endcap="flat"/>
                     <w10:wrap type="none"/>
@@ -6154,7 +6804,7 @@
                     <v:fill o:detectmouseclick="t" on="false"/>
                     <w10:wrap type="none"/>
                   </v:line>
-                  <v:rect id="shape_0" ID="Rectangle 16" path="m0,0l-2147483645,0l-2147483645,-2147483646l0,-2147483646xe" stroked="f" o:allowincell="f" style="position:absolute;left:-333;top:15519;width:502;height:228;mso-wrap-style:square;v-text-anchor:top">
+                  <v:rect id="shape_0" ID="Rectangle 16" path="m0,0l-2147483645,0l-2147483645,-2147483646l0,-2147483646xe" stroked="f" o:allowincell="f" style="position:absolute;left:-333;top:15519;width:499;height:225;mso-wrap-style:square;v-text-anchor:top">
                     <v:fill o:detectmouseclick="t" on="false"/>
                     <v:stroke color="#3465a4" joinstyle="round" endcap="flat"/>
                     <v:textbox>
@@ -6180,7 +6830,7 @@
                     </v:textbox>
                     <w10:wrap type="none"/>
                   </v:rect>
-                  <v:rect id="shape_0" ID="Rectangle 17" path="m0,0l-2147483645,0l-2147483645,-2147483646l0,-2147483646xe" stroked="f" o:allowincell="f" style="position:absolute;left:236;top:15519;width:502;height:228;mso-wrap-style:square;v-text-anchor:top">
+                  <v:rect id="shape_0" ID="Rectangle 17" path="m0,0l-2147483645,0l-2147483645,-2147483646l0,-2147483646xe" stroked="f" o:allowincell="f" style="position:absolute;left:236;top:15519;width:499;height:225;mso-wrap-style:square;v-text-anchor:top">
                     <v:fill o:detectmouseclick="t" on="false"/>
                     <v:stroke color="#3465a4" joinstyle="round" endcap="flat"/>
                     <v:textbox>
@@ -6206,7 +6856,7 @@
                     </v:textbox>
                     <w10:wrap type="none"/>
                   </v:rect>
-                  <v:rect id="shape_0" ID="Rectangle 18" path="m0,0l-2147483645,0l-2147483645,-2147483646l0,-2147483646xe" stroked="f" o:allowincell="f" style="position:absolute;left:828;top:15519;width:1326;height:228;mso-wrap-style:square;v-text-anchor:top">
+                  <v:rect id="shape_0" ID="Rectangle 18" path="m0,0l-2147483645,0l-2147483645,-2147483646l0,-2147483646xe" stroked="f" o:allowincell="f" style="position:absolute;left:828;top:15519;width:1323;height:225;mso-wrap-style:square;v-text-anchor:top">
                     <v:fill o:detectmouseclick="t" on="false"/>
                     <v:stroke color="#3465a4" joinstyle="round" endcap="flat"/>
                     <v:textbox>
@@ -6319,7 +6969,7 @@
                     </v:textbox>
                     <w10:wrap type="none"/>
                   </v:rect>
-                  <v:rect id="shape_0" ID="Rectangle 19" path="m0,0l-2147483645,0l-2147483645,-2147483646l0,-2147483646xe" stroked="f" o:allowincell="f" style="position:absolute;left:2252;top:15519;width:782;height:228;mso-wrap-style:square;v-text-anchor:top">
+                  <v:rect id="shape_0" ID="Rectangle 19" path="m0,0l-2147483645,0l-2147483645,-2147483646l0,-2147483646xe" stroked="f" o:allowincell="f" style="position:absolute;left:2252;top:15519;width:779;height:225;mso-wrap-style:square;v-text-anchor:top">
                     <v:fill o:detectmouseclick="t" on="false"/>
                     <v:stroke color="#3465a4" joinstyle="round" endcap="flat"/>
                     <v:textbox>
@@ -6345,7 +6995,7 @@
                     </v:textbox>
                     <w10:wrap type="none"/>
                   </v:rect>
-                  <v:rect id="shape_0" ID="Rectangle 20" path="m0,0l-2147483645,0l-2147483645,-2147483646l0,-2147483646xe" stroked="f" o:allowincell="f" style="position:absolute;left:3102;top:15519;width:502;height:228;mso-wrap-style:square;v-text-anchor:top">
+                  <v:rect id="shape_0" ID="Rectangle 20" path="m0,0l-2147483645,0l-2147483645,-2147483646l0,-2147483646xe" stroked="f" o:allowincell="f" style="position:absolute;left:3102;top:15519;width:499;height:225;mso-wrap-style:square;v-text-anchor:top">
                     <v:fill o:detectmouseclick="t" on="false"/>
                     <v:stroke color="#3465a4" joinstyle="round" endcap="flat"/>
                     <v:textbox>
@@ -6371,7 +7021,7 @@
                     </v:textbox>
                     <w10:wrap type="none"/>
                   </v:rect>
-                  <v:rect id="shape_0" ID="Rectangle 21" path="m0,0l-2147483645,0l-2147483645,-2147483646l0,-2147483646xe" stroked="f" o:allowincell="f" style="position:absolute;left:9576;top:14966;width:502;height:227;mso-wrap-style:square;v-text-anchor:top">
+                  <v:rect id="shape_0" ID="Rectangle 21" path="m0,0l-2147483645,0l-2147483645,-2147483646l0,-2147483646xe" stroked="f" o:allowincell="f" style="position:absolute;left:9576;top:14966;width:499;height:224;mso-wrap-style:square;v-text-anchor:top">
                     <v:fill o:detectmouseclick="t" on="false"/>
                     <v:stroke color="#3465a4" joinstyle="round" endcap="flat"/>
                     <v:textbox>
@@ -6397,7 +7047,7 @@
                     </v:textbox>
                     <w10:wrap type="none"/>
                   </v:rect>
-                  <v:rect id="shape_0" ID="Rectangle 22" path="m0,0l-2147483645,0l-2147483645,-2147483646l0,-2147483646xe" stroked="f" o:allowincell="f" style="position:absolute;left:9576;top:15337;width:502;height:320;mso-wrap-style:square;v-text-anchor:top">
+                  <v:rect id="shape_0" ID="Rectangle 22" path="m0,0l-2147483645,0l-2147483645,-2147483646l0,-2147483646xe" stroked="f" o:allowincell="f" style="position:absolute;left:9576;top:15337;width:499;height:317;mso-wrap-style:square;v-text-anchor:top">
                     <v:fill o:detectmouseclick="t" on="false"/>
                     <v:stroke color="#3465a4" joinstyle="round" endcap="flat"/>
                     <v:textbox>
@@ -6449,7 +7099,7 @@
                               <w:rFonts w:ascii="Times New Roman" w:hAnsi="Times New Roman"/>
                               <w:lang w:val="ru-RU"/>
                             </w:rPr>
-                            <w:t>3</w:t>
+                            <w:t>6</w:t>
                           </w:r>
                           <w:r>
                             <w:rPr>
@@ -6464,7 +7114,7 @@
                     </v:textbox>
                     <w10:wrap type="none"/>
                   </v:rect>
-                  <v:rect id="shape_0" ID="Rectangle 23" path="m0,0l-2147483645,0l-2147483645,-2147483646l0,-2147483646xe" stroked="f" o:allowincell="f" style="position:absolute;left:3700;top:15163;width:5785;height:364;mso-wrap-style:square;v-text-anchor:top">
+                  <v:rect id="shape_0" ID="Rectangle 23" path="m0,0l-2147483645,0l-2147483645,-2147483646l0,-2147483646xe" stroked="f" o:allowincell="f" style="position:absolute;left:3700;top:15163;width:5782;height:361;mso-wrap-style:square;v-text-anchor:top">
                     <v:fill o:detectmouseclick="t" on="false"/>
                     <v:stroke color="#3465a4" joinstyle="round" endcap="flat"/>
                     <v:textbox>
@@ -6595,7 +7245,7 @@
                     <w10:wrap type="none"/>
                   </v:rect>
                 </v:group>
-                <v:rect id="shape_0" ID="Rectangle 24" path="m0,0l-2147483645,0l-2147483645,-2147483646l0,-2147483646xe" stroked="f" o:allowincell="f" style="position:absolute;left:817;top:15216;width:1369;height:256;mso-wrap-style:none;v-text-anchor:middle">
+                <v:rect id="shape_0" ID="Rectangle 24" path="m0,0l-2147483645,0l-2147483645,-2147483646l0,-2147483646xe" stroked="f" o:allowincell="f" style="position:absolute;left:817;top:15216;width:1366;height:253;mso-wrap-style:none;v-text-anchor:middle">
                   <v:fill o:detectmouseclick="t" on="false"/>
                   <v:stroke color="#3465a4" joinstyle="round" endcap="flat"/>
                   <v:textbox>
@@ -6642,7 +7292,7 @@
       <mc:AlternateContent>
         <mc:Choice Requires="wpg">
           <w:drawing>
-            <wp:anchor behindDoc="1" distT="13335" distB="12065" distL="13335" distR="12065" simplePos="0" locked="0" layoutInCell="1" allowOverlap="1" relativeHeight="46" wp14:anchorId="10994A42">
+            <wp:anchor behindDoc="1" distT="13335" distB="12065" distL="13335" distR="12065" simplePos="0" locked="0" layoutInCell="1" allowOverlap="1" relativeHeight="84" wp14:anchorId="10994A42">
               <wp:simplePos x="0" y="0"/>
               <wp:positionH relativeFrom="column">
                 <wp:posOffset>-229870</wp:posOffset>
@@ -6653,7 +7303,7 @@
               <wp:extent cx="6656070" cy="10290175"/>
               <wp:effectExtent l="13335" t="13335" r="12065" b="12065"/>
               <wp:wrapNone/>
-              <wp:docPr id="17" name="Группа 10"/>
+              <wp:docPr id="24" name="Группа 10"/>
               <a:graphic xmlns:a="http://schemas.openxmlformats.org/drawingml/2006/main">
                 <a:graphicData uri="http://schemas.microsoft.com/office/word/2010/wordprocessingGroup">
                   <wpg:wgp>
@@ -6667,12 +7317,12 @@
                       </a:xfrm>
                     </wpg:grpSpPr>
                     <wps:wsp>
-                      <wps:cNvPr id="18" name="Rectangle 26"/>
+                      <wps:cNvPr id="25" name="Rectangle 26"/>
                       <wps:cNvSpPr/>
                       <wps:spPr>
                         <a:xfrm>
                           <a:off x="0" y="0"/>
-                          <a:ext cx="6645960" cy="10281960"/>
+                          <a:ext cx="6644160" cy="10280160"/>
                         </a:xfrm>
                         <a:prstGeom prst="rect">
                           <a:avLst/>
@@ -6919,12 +7569,12 @@
                       <wps:bodyPr/>
                     </wps:wsp>
                     <wps:wsp>
-                      <wps:cNvPr id="19" name="Rectangle 36"/>
+                      <wps:cNvPr id="26" name="Rectangle 36"/>
                       <wps:cNvSpPr/>
                       <wps:spPr>
                         <a:xfrm>
                           <a:off x="17640" y="9220680"/>
-                          <a:ext cx="280080" cy="145440"/>
+                          <a:ext cx="278280" cy="143640"/>
                         </a:xfrm>
                         <a:prstGeom prst="rect">
                           <a:avLst/>
@@ -6974,12 +7624,12 @@
                       </wps:bodyPr>
                     </wps:wsp>
                     <wps:wsp>
-                      <wps:cNvPr id="20" name="Rectangle 37"/>
+                      <wps:cNvPr id="27" name="Rectangle 37"/>
                       <wps:cNvSpPr/>
                       <wps:spPr>
                         <a:xfrm>
                           <a:off x="349920" y="9220680"/>
-                          <a:ext cx="352440" cy="145440"/>
+                          <a:ext cx="350640" cy="143640"/>
                         </a:xfrm>
                         <a:prstGeom prst="rect">
                           <a:avLst/>
@@ -7023,12 +7673,12 @@
                       </wps:bodyPr>
                     </wps:wsp>
                     <wps:wsp>
-                      <wps:cNvPr id="21" name="Rectangle 38"/>
+                      <wps:cNvPr id="28" name="Rectangle 38"/>
                       <wps:cNvSpPr/>
                       <wps:spPr>
                         <a:xfrm>
                           <a:off x="754920" y="9220680"/>
-                          <a:ext cx="842760" cy="145440"/>
+                          <a:ext cx="840600" cy="143640"/>
                         </a:xfrm>
                         <a:prstGeom prst="rect">
                           <a:avLst/>
@@ -7080,12 +7730,12 @@
                       </wps:bodyPr>
                     </wps:wsp>
                     <wps:wsp>
-                      <wps:cNvPr id="22" name="Rectangle 39"/>
+                      <wps:cNvPr id="29" name="Rectangle 39"/>
                       <wps:cNvSpPr/>
                       <wps:spPr>
                         <a:xfrm>
                           <a:off x="1659240" y="9220680"/>
-                          <a:ext cx="497160" cy="145440"/>
+                          <a:ext cx="495360" cy="143640"/>
                         </a:xfrm>
                         <a:prstGeom prst="rect">
                           <a:avLst/>
@@ -7129,12 +7779,12 @@
                       </wps:bodyPr>
                     </wps:wsp>
                     <wps:wsp>
-                      <wps:cNvPr id="23" name="Rectangle 40"/>
+                      <wps:cNvPr id="30" name="Rectangle 40"/>
                       <wps:cNvSpPr/>
                       <wps:spPr>
                         <a:xfrm>
                           <a:off x="2198880" y="9220680"/>
-                          <a:ext cx="319320" cy="145440"/>
+                          <a:ext cx="317520" cy="143640"/>
                         </a:xfrm>
                         <a:prstGeom prst="rect">
                           <a:avLst/>
@@ -7178,12 +7828,12 @@
                       </wps:bodyPr>
                     </wps:wsp>
                     <wps:wsp>
-                      <wps:cNvPr id="24" name="Rectangle 41"/>
+                      <wps:cNvPr id="31" name="Rectangle 41"/>
                       <wps:cNvSpPr/>
                       <wps:spPr>
                         <a:xfrm>
                           <a:off x="5304240" y="9399240"/>
-                          <a:ext cx="477360" cy="144720"/>
+                          <a:ext cx="475560" cy="142920"/>
                         </a:xfrm>
                         <a:prstGeom prst="rect">
                           <a:avLst/>
@@ -7224,12 +7874,12 @@
                       </wps:bodyPr>
                     </wps:wsp>
                     <wps:wsp>
-                      <wps:cNvPr id="25" name="Rectangle 42"/>
+                      <wps:cNvPr id="32" name="Rectangle 42"/>
                       <wps:cNvSpPr/>
                       <wps:spPr>
                         <a:xfrm>
                           <a:off x="5304240" y="9587160"/>
-                          <a:ext cx="477360" cy="145440"/>
+                          <a:ext cx="475560" cy="143640"/>
                         </a:xfrm>
                         <a:prstGeom prst="rect">
                           <a:avLst/>
@@ -7271,12 +7921,12 @@
                       </wps:bodyPr>
                     </wps:wsp>
                     <wps:wsp>
-                      <wps:cNvPr id="26" name="Rectangle 43"/>
+                      <wps:cNvPr id="33" name="Rectangle 43"/>
                       <wps:cNvSpPr/>
                       <wps:spPr>
                         <a:xfrm>
                           <a:off x="2585880" y="8977680"/>
-                          <a:ext cx="3979080" cy="229320"/>
+                          <a:ext cx="3976920" cy="227160"/>
                         </a:xfrm>
                         <a:prstGeom prst="rect">
                           <a:avLst/>
@@ -7529,16 +8179,16 @@
                       <wpg:grpSpPr>
                         <a:xfrm>
                           <a:off x="12600" y="9387720"/>
-                          <a:ext cx="1604160" cy="170280"/>
+                          <a:ext cx="1602000" cy="168120"/>
                         </a:xfrm>
                       </wpg:grpSpPr>
                       <wps:wsp>
-                        <wps:cNvPr id="27" name="Rectangle 50"/>
+                        <wps:cNvPr id="34" name="Rectangle 50"/>
                         <wps:cNvSpPr/>
                         <wps:spPr>
                           <a:xfrm>
                             <a:off x="0" y="15840"/>
-                            <a:ext cx="694080" cy="145440"/>
+                            <a:ext cx="692280" cy="143640"/>
                           </a:xfrm>
                           <a:prstGeom prst="rect">
                             <a:avLst/>
@@ -7591,12 +8241,12 @@
                         </wps:bodyPr>
                       </wps:wsp>
                       <wps:wsp>
-                        <wps:cNvPr id="28" name="Rectangle 51"/>
+                        <wps:cNvPr id="35" name="Rectangle 51"/>
                         <wps:cNvSpPr/>
                         <wps:spPr>
                           <a:xfrm>
                             <a:off x="734040" y="0"/>
-                            <a:ext cx="870120" cy="170280"/>
+                            <a:ext cx="867960" cy="168120"/>
                           </a:xfrm>
                           <a:prstGeom prst="rect">
                             <a:avLst/>
@@ -7663,16 +8313,16 @@
                       <wpg:grpSpPr>
                         <a:xfrm>
                           <a:off x="12600" y="9582120"/>
-                          <a:ext cx="1584360" cy="145440"/>
+                          <a:ext cx="1582560" cy="143640"/>
                         </a:xfrm>
                       </wpg:grpSpPr>
                       <wps:wsp>
-                        <wps:cNvPr id="29" name="Rectangle 53"/>
+                        <wps:cNvPr id="36" name="Rectangle 53"/>
                         <wps:cNvSpPr/>
                         <wps:spPr>
                           <a:xfrm>
                             <a:off x="0" y="0"/>
-                            <a:ext cx="694080" cy="145440"/>
+                            <a:ext cx="692280" cy="143640"/>
                           </a:xfrm>
                           <a:prstGeom prst="rect">
                             <a:avLst/>
@@ -7720,12 +8370,12 @@
                         </wps:bodyPr>
                       </wps:wsp>
                       <wps:wsp>
-                        <wps:cNvPr id="30" name="Rectangle 54"/>
+                        <wps:cNvPr id="37" name="Rectangle 54"/>
                         <wps:cNvSpPr/>
                         <wps:spPr>
                           <a:xfrm>
                             <a:off x="741960" y="0"/>
-                            <a:ext cx="842760" cy="145440"/>
+                            <a:ext cx="840600" cy="143640"/>
                           </a:xfrm>
                           <a:prstGeom prst="rect">
                             <a:avLst/>
@@ -7777,16 +8427,16 @@
                       <wpg:grpSpPr>
                         <a:xfrm>
                           <a:off x="12600" y="9765000"/>
-                          <a:ext cx="1584360" cy="145440"/>
+                          <a:ext cx="1582560" cy="143640"/>
                         </a:xfrm>
                       </wpg:grpSpPr>
                       <wps:wsp>
-                        <wps:cNvPr id="31" name="Rectangle 56"/>
+                        <wps:cNvPr id="38" name="Rectangle 56"/>
                         <wps:cNvSpPr/>
                         <wps:spPr>
                           <a:xfrm>
                             <a:off x="0" y="0"/>
-                            <a:ext cx="694080" cy="145440"/>
+                            <a:ext cx="692280" cy="143640"/>
                           </a:xfrm>
                           <a:prstGeom prst="rect">
                             <a:avLst/>
@@ -7831,12 +8481,12 @@
                         </wps:bodyPr>
                       </wps:wsp>
                       <wps:wsp>
-                        <wps:cNvPr id="32" name="Rectangle 57"/>
+                        <wps:cNvPr id="39" name="Rectangle 57"/>
                         <wps:cNvSpPr/>
                         <wps:spPr>
                           <a:xfrm>
                             <a:off x="741960" y="0"/>
-                            <a:ext cx="842760" cy="145440"/>
+                            <a:ext cx="840600" cy="143640"/>
                           </a:xfrm>
                           <a:prstGeom prst="rect">
                             <a:avLst/>
@@ -7875,16 +8525,16 @@
                       <wpg:grpSpPr>
                         <a:xfrm>
                           <a:off x="12600" y="9942840"/>
-                          <a:ext cx="1584360" cy="145440"/>
+                          <a:ext cx="1582560" cy="143640"/>
                         </a:xfrm>
                       </wpg:grpSpPr>
                       <wps:wsp>
-                        <wps:cNvPr id="33" name="Rectangle 59"/>
+                        <wps:cNvPr id="40" name="Rectangle 59"/>
                         <wps:cNvSpPr/>
                         <wps:spPr>
                           <a:xfrm>
                             <a:off x="0" y="0"/>
-                            <a:ext cx="694080" cy="145440"/>
+                            <a:ext cx="692280" cy="143640"/>
                           </a:xfrm>
                           <a:prstGeom prst="rect">
                             <a:avLst/>
@@ -7929,12 +8579,12 @@
                         </wps:bodyPr>
                       </wps:wsp>
                       <wps:wsp>
-                        <wps:cNvPr id="34" name="Rectangle 60"/>
+                        <wps:cNvPr id="41" name="Rectangle 60"/>
                         <wps:cNvSpPr/>
                         <wps:spPr>
                           <a:xfrm>
                             <a:off x="741960" y="0"/>
-                            <a:ext cx="842760" cy="145440"/>
+                            <a:ext cx="840600" cy="143640"/>
                           </a:xfrm>
                           <a:prstGeom prst="rect">
                             <a:avLst/>
@@ -7973,16 +8623,16 @@
                       <wpg:grpSpPr>
                         <a:xfrm>
                           <a:off x="12600" y="10120680"/>
-                          <a:ext cx="1584360" cy="145440"/>
+                          <a:ext cx="1582560" cy="143640"/>
                         </a:xfrm>
                       </wpg:grpSpPr>
                       <wps:wsp>
-                        <wps:cNvPr id="35" name="Rectangle 62"/>
+                        <wps:cNvPr id="42" name="Rectangle 62"/>
                         <wps:cNvSpPr/>
                         <wps:spPr>
                           <a:xfrm>
                             <a:off x="0" y="0"/>
-                            <a:ext cx="694080" cy="145440"/>
+                            <a:ext cx="692280" cy="143640"/>
                           </a:xfrm>
                           <a:prstGeom prst="rect">
                             <a:avLst/>
@@ -8027,12 +8677,12 @@
                         </wps:bodyPr>
                       </wps:wsp>
                       <wps:wsp>
-                        <wps:cNvPr id="36" name="Rectangle 63"/>
+                        <wps:cNvPr id="43" name="Rectangle 63"/>
                         <wps:cNvSpPr/>
                         <wps:spPr>
                           <a:xfrm>
                             <a:off x="741960" y="0"/>
-                            <a:ext cx="842760" cy="145440"/>
+                            <a:ext cx="840600" cy="143640"/>
                           </a:xfrm>
                           <a:prstGeom prst="rect">
                             <a:avLst/>
@@ -8101,12 +8751,12 @@
                       <wps:bodyPr/>
                     </wps:wsp>
                     <wps:wsp>
-                      <wps:cNvPr id="37" name="Rectangle 65"/>
+                      <wps:cNvPr id="44" name="Rectangle 65"/>
                       <wps:cNvSpPr/>
                       <wps:spPr>
                         <a:xfrm>
                           <a:off x="2593440" y="9523800"/>
-                          <a:ext cx="2089080" cy="718920"/>
+                          <a:ext cx="2087280" cy="716760"/>
                         </a:xfrm>
                         <a:prstGeom prst="rect">
                           <a:avLst/>
@@ -8249,12 +8899,12 @@
                       <wps:bodyPr/>
                     </wps:wsp>
                     <wps:wsp>
-                      <wps:cNvPr id="38" name="Rectangle 69"/>
+                      <wps:cNvPr id="45" name="Rectangle 69"/>
                       <wps:cNvSpPr/>
                       <wps:spPr>
                         <a:xfrm>
                           <a:off x="4759920" y="9399240"/>
-                          <a:ext cx="477000" cy="144720"/>
+                          <a:ext cx="474840" cy="142920"/>
                         </a:xfrm>
                         <a:prstGeom prst="rect">
                           <a:avLst/>
@@ -8294,12 +8944,12 @@
                       </wps:bodyPr>
                     </wps:wsp>
                     <wps:wsp>
-                      <wps:cNvPr id="39" name="Rectangle 70"/>
+                      <wps:cNvPr id="46" name="Rectangle 70"/>
                       <wps:cNvSpPr/>
                       <wps:spPr>
                         <a:xfrm>
                           <a:off x="5852880" y="9399240"/>
-                          <a:ext cx="761400" cy="144720"/>
+                          <a:ext cx="759600" cy="142920"/>
                         </a:xfrm>
                         <a:prstGeom prst="rect">
                           <a:avLst/>
@@ -8340,12 +8990,12 @@
                       </wps:bodyPr>
                     </wps:wsp>
                     <wps:wsp>
-                      <wps:cNvPr id="40" name="Rectangle 71"/>
+                      <wps:cNvPr id="47" name="Rectangle 71"/>
                       <wps:cNvSpPr/>
                       <wps:spPr>
                         <a:xfrm>
                           <a:off x="5857920" y="9582120"/>
-                          <a:ext cx="759960" cy="144720"/>
+                          <a:ext cx="758160" cy="142920"/>
                         </a:xfrm>
                         <a:prstGeom prst="rect">
                           <a:avLst/>
@@ -8437,12 +9087,12 @@
                       <wps:bodyPr/>
                     </wps:wsp>
                     <wps:wsp>
-                      <wps:cNvPr id="41" name="Rectangle 74"/>
+                      <wps:cNvPr id="48" name="Rectangle 74"/>
                       <wps:cNvSpPr/>
                       <wps:spPr>
                         <a:xfrm>
                           <a:off x="4759920" y="9864720"/>
-                          <a:ext cx="1854360" cy="329040"/>
+                          <a:ext cx="1852200" cy="326880"/>
                         </a:xfrm>
                         <a:prstGeom prst="rect">
                           <a:avLst/>
@@ -8502,7 +9152,7 @@
         <mc:Fallback>
           <w:pict>
             <v:group id="shape_0" alt="Группа 10" style="position:absolute;margin-left:-18.1pt;margin-top:-19.25pt;width:524.05pt;height:810.2pt" coordorigin="-362,-385" coordsize="10481,16204">
-              <v:rect id="shape_0" ID="Rectangle 26" path="m0,0l-2147483645,0l-2147483645,-2147483646l0,-2147483646xe" stroked="t" o:allowincell="f" style="position:absolute;left:-362;top:-385;width:10465;height:16191;mso-wrap-style:none;v-text-anchor:middle">
+              <v:rect id="shape_0" ID="Rectangle 26" path="m0,0l-2147483645,0l-2147483645,-2147483646l0,-2147483646xe" stroked="t" o:allowincell="f" style="position:absolute;left:-362;top:-385;width:10462;height:16188;mso-wrap-style:none;v-text-anchor:middle">
                 <v:fill o:detectmouseclick="t" on="false"/>
                 <v:stroke color="black" weight="25560" joinstyle="miter" endcap="flat"/>
                 <w10:wrap type="none"/>
@@ -8552,7 +9202,7 @@
                 <v:fill o:detectmouseclick="t" on="false"/>
                 <w10:wrap type="none"/>
               </v:line>
-              <v:rect id="shape_0" ID="Rectangle 36" path="m0,0l-2147483645,0l-2147483645,-2147483646l0,-2147483646xe" stroked="f" o:allowincell="f" style="position:absolute;left:-334;top:14136;width:440;height:228;mso-wrap-style:square;v-text-anchor:top">
+              <v:rect id="shape_0" ID="Rectangle 36" path="m0,0l-2147483645,0l-2147483645,-2147483646l0,-2147483646xe" stroked="f" o:allowincell="f" style="position:absolute;left:-334;top:14136;width:437;height:225;mso-wrap-style:square;v-text-anchor:top">
                 <v:fill o:detectmouseclick="t" on="false"/>
                 <v:stroke color="#3465a4" joinstyle="round" endcap="flat"/>
                 <v:textbox>
@@ -8586,7 +9236,7 @@
                 </v:textbox>
                 <w10:wrap type="none"/>
               </v:rect>
-              <v:rect id="shape_0" ID="Rectangle 37" path="m0,0l-2147483645,0l-2147483645,-2147483646l0,-2147483646xe" stroked="f" o:allowincell="f" style="position:absolute;left:189;top:14136;width:554;height:228;mso-wrap-style:square;v-text-anchor:top">
+              <v:rect id="shape_0" ID="Rectangle 37" path="m0,0l-2147483645,0l-2147483645,-2147483646l0,-2147483646xe" stroked="f" o:allowincell="f" style="position:absolute;left:189;top:14136;width:551;height:225;mso-wrap-style:square;v-text-anchor:top">
                 <v:fill o:detectmouseclick="t" on="false"/>
                 <v:stroke color="#3465a4" joinstyle="round" endcap="flat"/>
                 <v:textbox>
@@ -8614,7 +9264,7 @@
                 </v:textbox>
                 <w10:wrap type="none"/>
               </v:rect>
-              <v:rect id="shape_0" ID="Rectangle 38" path="m0,0l-2147483645,0l-2147483645,-2147483646l0,-2147483646xe" stroked="f" o:allowincell="f" style="position:absolute;left:827;top:14136;width:1326;height:228;mso-wrap-style:square;v-text-anchor:top">
+              <v:rect id="shape_0" ID="Rectangle 38" path="m0,0l-2147483645,0l-2147483645,-2147483646l0,-2147483646xe" stroked="f" o:allowincell="f" style="position:absolute;left:827;top:14136;width:1323;height:225;mso-wrap-style:square;v-text-anchor:top">
                 <v:fill o:detectmouseclick="t" on="false"/>
                 <v:stroke color="#3465a4" joinstyle="round" endcap="flat"/>
                 <v:textbox>
@@ -8650,7 +9300,7 @@
                 </v:textbox>
                 <w10:wrap type="none"/>
               </v:rect>
-              <v:rect id="shape_0" ID="Rectangle 39" path="m0,0l-2147483645,0l-2147483645,-2147483646l0,-2147483646xe" stroked="f" o:allowincell="f" style="position:absolute;left:2251;top:14136;width:782;height:228;mso-wrap-style:square;v-text-anchor:top">
+              <v:rect id="shape_0" ID="Rectangle 39" path="m0,0l-2147483645,0l-2147483645,-2147483646l0,-2147483646xe" stroked="f" o:allowincell="f" style="position:absolute;left:2251;top:14136;width:779;height:225;mso-wrap-style:square;v-text-anchor:top">
                 <v:fill o:detectmouseclick="t" on="false"/>
                 <v:stroke color="#3465a4" joinstyle="round" endcap="flat"/>
                 <v:textbox>
@@ -8678,7 +9328,7 @@
                 </v:textbox>
                 <w10:wrap type="none"/>
               </v:rect>
-              <v:rect id="shape_0" ID="Rectangle 40" path="m0,0l-2147483645,0l-2147483645,-2147483646l0,-2147483646xe" stroked="f" o:allowincell="f" style="position:absolute;left:3101;top:14136;width:502;height:228;mso-wrap-style:square;v-text-anchor:top">
+              <v:rect id="shape_0" ID="Rectangle 40" path="m0,0l-2147483645,0l-2147483645,-2147483646l0,-2147483646xe" stroked="f" o:allowincell="f" style="position:absolute;left:3101;top:14136;width:499;height:225;mso-wrap-style:square;v-text-anchor:top">
                 <v:fill o:detectmouseclick="t" on="false"/>
                 <v:stroke color="#3465a4" joinstyle="round" endcap="flat"/>
                 <v:textbox>
@@ -8706,7 +9356,7 @@
                 </v:textbox>
                 <w10:wrap type="none"/>
               </v:rect>
-              <v:rect id="shape_0" ID="Rectangle 41" path="m0,0l-2147483645,0l-2147483645,-2147483646l0,-2147483646xe" stroked="f" o:allowincell="f" style="position:absolute;left:7991;top:14417;width:751;height:227;mso-wrap-style:square;v-text-anchor:top">
+              <v:rect id="shape_0" ID="Rectangle 41" path="m0,0l-2147483645,0l-2147483645,-2147483646l0,-2147483646xe" stroked="f" o:allowincell="f" style="position:absolute;left:7991;top:14417;width:748;height:224;mso-wrap-style:square;v-text-anchor:top">
                 <v:fill o:detectmouseclick="t" on="false"/>
                 <v:stroke color="#3465a4" joinstyle="round" endcap="flat"/>
                 <v:textbox>
@@ -8731,7 +9381,7 @@
                 </v:textbox>
                 <w10:wrap type="none"/>
               </v:rect>
-              <v:rect id="shape_0" ID="Rectangle 42" path="m0,0l-2147483645,0l-2147483645,-2147483646l0,-2147483646xe" stroked="f" o:allowincell="f" style="position:absolute;left:7991;top:14713;width:751;height:228;mso-wrap-style:square;v-text-anchor:top">
+              <v:rect id="shape_0" ID="Rectangle 42" path="m0,0l-2147483645,0l-2147483645,-2147483646l0,-2147483646xe" stroked="f" o:allowincell="f" style="position:absolute;left:7991;top:14713;width:748;height:225;mso-wrap-style:square;v-text-anchor:top">
                 <v:fill o:detectmouseclick="t" on="false"/>
                 <v:stroke color="#3465a4" joinstyle="round" endcap="flat"/>
                 <v:textbox>
@@ -8757,7 +9407,7 @@
                 </v:textbox>
                 <w10:wrap type="none"/>
               </v:rect>
-              <v:rect id="shape_0" ID="Rectangle 43" path="m0,0l-2147483645,0l-2147483645,-2147483646l0,-2147483646xe" stroked="f" o:allowincell="f" style="position:absolute;left:3710;top:13753;width:6265;height:360;mso-wrap-style:square;v-text-anchor:top">
+              <v:rect id="shape_0" ID="Rectangle 43" path="m0,0l-2147483645,0l-2147483645,-2147483646l0,-2147483646xe" stroked="f" o:allowincell="f" style="position:absolute;left:3710;top:13753;width:6262;height:357;mso-wrap-style:square;v-text-anchor:top">
                 <v:fill o:detectmouseclick="t" on="false"/>
                 <v:stroke color="#3465a4" joinstyle="round" endcap="flat"/>
                 <v:textbox>
@@ -8890,8 +9540,8 @@
                 <v:fill o:detectmouseclick="t" on="false"/>
                 <w10:wrap type="none"/>
               </v:line>
-              <v:group id="shape_0" style="position:absolute;left:-342;top:14399;width:2526;height:268">
-                <v:rect id="shape_0" ID="Rectangle 50" path="m0,0l-2147483645,0l-2147483645,-2147483646l0,-2147483646xe" stroked="f" o:allowincell="f" style="position:absolute;left:-342;top:14424;width:1092;height:228;mso-wrap-style:square;v-text-anchor:top">
+              <v:group id="shape_0" style="position:absolute;left:-342;top:14399;width:2523;height:265">
+                <v:rect id="shape_0" ID="Rectangle 50" path="m0,0l-2147483645,0l-2147483645,-2147483646l0,-2147483646xe" stroked="f" o:allowincell="f" style="position:absolute;left:-342;top:14424;width:1089;height:225;mso-wrap-style:square;v-text-anchor:top">
                   <v:fill o:detectmouseclick="t" on="false"/>
                   <v:stroke color="#3465a4" joinstyle="round" endcap="flat"/>
                   <v:textbox>
@@ -8928,7 +9578,7 @@
                   </v:textbox>
                   <w10:wrap type="none"/>
                 </v:rect>
-                <v:rect id="shape_0" ID="Rectangle 51" path="m0,0l-2147483645,0l-2147483645,-2147483646l0,-2147483646xe" stroked="f" o:allowincell="f" style="position:absolute;left:814;top:14399;width:1369;height:267;mso-wrap-style:square;v-text-anchor:top">
+                <v:rect id="shape_0" ID="Rectangle 51" path="m0,0l-2147483645,0l-2147483645,-2147483646l0,-2147483646xe" stroked="f" o:allowincell="f" style="position:absolute;left:814;top:14399;width:1366;height:264;mso-wrap-style:square;v-text-anchor:top">
                   <v:fill o:detectmouseclick="t" on="false"/>
                   <v:stroke color="#3465a4" joinstyle="round" endcap="flat"/>
                   <v:textbox>
@@ -8975,8 +9625,8 @@
                   <w10:wrap type="none"/>
                 </v:rect>
               </v:group>
-              <v:group id="shape_0" style="position:absolute;left:-342;top:14705;width:2496;height:229">
-                <v:rect id="shape_0" ID="Rectangle 53" path="m0,0l-2147483645,0l-2147483645,-2147483646l0,-2147483646xe" stroked="f" o:allowincell="f" style="position:absolute;left:-342;top:14705;width:1092;height:228;mso-wrap-style:square;v-text-anchor:top">
+              <v:group id="shape_0" style="position:absolute;left:-342;top:14705;width:2492;height:226">
+                <v:rect id="shape_0" ID="Rectangle 53" path="m0,0l-2147483645,0l-2147483645,-2147483646l0,-2147483646xe" stroked="f" o:allowincell="f" style="position:absolute;left:-342;top:14705;width:1089;height:225;mso-wrap-style:square;v-text-anchor:top">
                   <v:fill o:detectmouseclick="t" on="false"/>
                   <v:stroke color="#3465a4" joinstyle="round" endcap="flat"/>
                   <v:textbox>
@@ -9008,7 +9658,7 @@
                   </v:textbox>
                   <w10:wrap type="none"/>
                 </v:rect>
-                <v:rect id="shape_0" ID="Rectangle 54" path="m0,0l-2147483645,0l-2147483645,-2147483646l0,-2147483646xe" stroked="f" o:allowincell="f" style="position:absolute;left:826;top:14705;width:1326;height:228;mso-wrap-style:square;v-text-anchor:top">
+                <v:rect id="shape_0" ID="Rectangle 54" path="m0,0l-2147483645,0l-2147483645,-2147483646l0,-2147483646xe" stroked="f" o:allowincell="f" style="position:absolute;left:826;top:14705;width:1323;height:225;mso-wrap-style:square;v-text-anchor:top">
                   <v:fill o:detectmouseclick="t" on="false"/>
                   <v:stroke color="#3465a4" joinstyle="round" endcap="flat"/>
                   <v:textbox>
@@ -9040,8 +9690,8 @@
                   <w10:wrap type="none"/>
                 </v:rect>
               </v:group>
-              <v:group id="shape_0" style="position:absolute;left:-342;top:14993;width:2496;height:229">
-                <v:rect id="shape_0" ID="Rectangle 56" path="m0,0l-2147483645,0l-2147483645,-2147483646l0,-2147483646xe" stroked="f" o:allowincell="f" style="position:absolute;left:-342;top:14993;width:1092;height:228;mso-wrap-style:square;v-text-anchor:top">
+              <v:group id="shape_0" style="position:absolute;left:-342;top:14993;width:2492;height:226">
+                <v:rect id="shape_0" ID="Rectangle 56" path="m0,0l-2147483645,0l-2147483645,-2147483646l0,-2147483646xe" stroked="f" o:allowincell="f" style="position:absolute;left:-342;top:14993;width:1089;height:225;mso-wrap-style:square;v-text-anchor:top">
                   <v:fill o:detectmouseclick="t" on="false"/>
                   <v:stroke color="#3465a4" joinstyle="round" endcap="flat"/>
                   <v:textbox>
@@ -9070,7 +9720,7 @@
                   </v:textbox>
                   <w10:wrap type="none"/>
                 </v:rect>
-                <v:rect id="shape_0" ID="Rectangle 57" path="m0,0l-2147483645,0l-2147483645,-2147483646l0,-2147483646xe" stroked="f" o:allowincell="f" style="position:absolute;left:826;top:14993;width:1326;height:228;mso-wrap-style:none;v-text-anchor:middle">
+                <v:rect id="shape_0" ID="Rectangle 57" path="m0,0l-2147483645,0l-2147483645,-2147483646l0,-2147483646xe" stroked="f" o:allowincell="f" style="position:absolute;left:826;top:14993;width:1323;height:225;mso-wrap-style:none;v-text-anchor:middle">
                   <v:fill o:detectmouseclick="t" on="false"/>
                   <v:stroke color="#3465a4" joinstyle="round" endcap="flat"/>
                   <v:textbox>
@@ -9089,8 +9739,8 @@
                   <w10:wrap type="none"/>
                 </v:rect>
               </v:group>
-              <v:group id="shape_0" style="position:absolute;left:-342;top:15273;width:2496;height:229">
-                <v:rect id="shape_0" ID="Rectangle 59" path="m0,0l-2147483645,0l-2147483645,-2147483646l0,-2147483646xe" stroked="f" o:allowincell="f" style="position:absolute;left:-342;top:15273;width:1092;height:228;mso-wrap-style:square;v-text-anchor:top">
+              <v:group id="shape_0" style="position:absolute;left:-342;top:15273;width:2492;height:226">
+                <v:rect id="shape_0" ID="Rectangle 59" path="m0,0l-2147483645,0l-2147483645,-2147483646l0,-2147483646xe" stroked="f" o:allowincell="f" style="position:absolute;left:-342;top:15273;width:1089;height:225;mso-wrap-style:square;v-text-anchor:top">
                   <v:fill o:detectmouseclick="t" on="false"/>
                   <v:stroke color="#3465a4" joinstyle="round" endcap="flat"/>
                   <v:textbox>
@@ -9119,7 +9769,7 @@
                   </v:textbox>
                   <w10:wrap type="none"/>
                 </v:rect>
-                <v:rect id="shape_0" ID="Rectangle 60" path="m0,0l-2147483645,0l-2147483645,-2147483646l0,-2147483646xe" stroked="f" o:allowincell="f" style="position:absolute;left:826;top:15273;width:1326;height:228;mso-wrap-style:none;v-text-anchor:middle">
+                <v:rect id="shape_0" ID="Rectangle 60" path="m0,0l-2147483645,0l-2147483645,-2147483646l0,-2147483646xe" stroked="f" o:allowincell="f" style="position:absolute;left:826;top:15273;width:1323;height:225;mso-wrap-style:none;v-text-anchor:middle">
                   <v:fill o:detectmouseclick="t" on="false"/>
                   <v:stroke color="#3465a4" joinstyle="round" endcap="flat"/>
                   <v:textbox>
@@ -9138,8 +9788,8 @@
                   <w10:wrap type="none"/>
                 </v:rect>
               </v:group>
-              <v:group id="shape_0" style="position:absolute;left:-342;top:15553;width:2496;height:229">
-                <v:rect id="shape_0" ID="Rectangle 62" path="m0,0l-2147483645,0l-2147483645,-2147483646l0,-2147483646xe" stroked="f" o:allowincell="f" style="position:absolute;left:-342;top:15553;width:1092;height:228;mso-wrap-style:square;v-text-anchor:top">
+              <v:group id="shape_0" style="position:absolute;left:-342;top:15553;width:2492;height:226">
+                <v:rect id="shape_0" ID="Rectangle 62" path="m0,0l-2147483645,0l-2147483645,-2147483646l0,-2147483646xe" stroked="f" o:allowincell="f" style="position:absolute;left:-342;top:15553;width:1089;height:225;mso-wrap-style:square;v-text-anchor:top">
                   <v:fill o:detectmouseclick="t" on="false"/>
                   <v:stroke color="#3465a4" joinstyle="round" endcap="flat"/>
                   <v:textbox>
@@ -9168,7 +9818,7 @@
                   </v:textbox>
                   <w10:wrap type="none"/>
                 </v:rect>
-                <v:rect id="shape_0" ID="Rectangle 63" path="m0,0l-2147483645,0l-2147483645,-2147483646l0,-2147483646xe" stroked="f" o:allowincell="f" style="position:absolute;left:826;top:15553;width:1326;height:228;mso-wrap-style:none;v-text-anchor:middle">
+                <v:rect id="shape_0" ID="Rectangle 63" path="m0,0l-2147483645,0l-2147483645,-2147483646l0,-2147483646xe" stroked="f" o:allowincell="f" style="position:absolute;left:826;top:15553;width:1323;height:225;mso-wrap-style:none;v-text-anchor:middle">
                   <v:fill o:detectmouseclick="t" on="false"/>
                   <v:stroke color="#3465a4" joinstyle="round" endcap="flat"/>
                   <v:textbox>
@@ -9201,7 +9851,7 @@
                 <v:fill o:detectmouseclick="t" on="false"/>
                 <w10:wrap type="none"/>
               </v:line>
-              <v:rect id="shape_0" ID="Rectangle 65" path="m0,0l-2147483645,0l-2147483645,-2147483646l0,-2147483646xe" stroked="f" o:allowincell="f" style="position:absolute;left:3722;top:14613;width:3289;height:1131;mso-wrap-style:square;v-text-anchor:middle">
+              <v:rect id="shape_0" ID="Rectangle 65" path="m0,0l-2147483645,0l-2147483645,-2147483646l0,-2147483646xe" stroked="f" o:allowincell="f" style="position:absolute;left:3722;top:14613;width:3286;height:1128;mso-wrap-style:square;v-text-anchor:middle">
                 <v:fill o:detectmouseclick="t" on="false"/>
                 <v:stroke color="#3465a4" joinstyle="round" endcap="flat"/>
                 <v:textbox>
@@ -9268,7 +9918,7 @@
                 <v:fill o:detectmouseclick="t" on="false"/>
                 <w10:wrap type="none"/>
               </v:line>
-              <v:rect id="shape_0" ID="Rectangle 69" path="m0,0l-2147483645,0l-2147483645,-2147483646l0,-2147483646xe" stroked="f" o:allowincell="f" style="position:absolute;left:7134;top:14417;width:750;height:227;mso-wrap-style:square;v-text-anchor:top">
+              <v:rect id="shape_0" ID="Rectangle 69" path="m0,0l-2147483645,0l-2147483645,-2147483646l0,-2147483646xe" stroked="f" o:allowincell="f" style="position:absolute;left:7134;top:14417;width:747;height:224;mso-wrap-style:square;v-text-anchor:top">
                 <v:fill o:detectmouseclick="t" on="false"/>
                 <v:stroke color="#3465a4" joinstyle="round" endcap="flat"/>
                 <v:textbox>
@@ -9292,7 +9942,7 @@
                 </v:textbox>
                 <w10:wrap type="none"/>
               </v:rect>
-              <v:rect id="shape_0" ID="Rectangle 70" path="m0,0l-2147483645,0l-2147483645,-2147483646l0,-2147483646xe" stroked="f" o:allowincell="f" style="position:absolute;left:8855;top:14417;width:1198;height:227;mso-wrap-style:square;v-text-anchor:top">
+              <v:rect id="shape_0" ID="Rectangle 70" path="m0,0l-2147483645,0l-2147483645,-2147483646l0,-2147483646xe" stroked="f" o:allowincell="f" style="position:absolute;left:8855;top:14417;width:1195;height:224;mso-wrap-style:square;v-text-anchor:top">
                 <v:fill o:detectmouseclick="t" on="false"/>
                 <v:stroke color="#3465a4" joinstyle="round" endcap="flat"/>
                 <v:textbox>
@@ -9317,7 +9967,7 @@
                 </v:textbox>
                 <w10:wrap type="none"/>
               </v:rect>
-              <v:rect id="shape_0" ID="Rectangle 71" path="m0,0l-2147483645,0l-2147483645,-2147483646l0,-2147483646xe" stroked="f" o:allowincell="f" style="position:absolute;left:8863;top:14705;width:1196;height:227;mso-wrap-style:square;v-text-anchor:top">
+              <v:rect id="shape_0" ID="Rectangle 71" path="m0,0l-2147483645,0l-2147483645,-2147483646l0,-2147483646xe" stroked="f" o:allowincell="f" style="position:absolute;left:8863;top:14705;width:1193;height:224;mso-wrap-style:square;v-text-anchor:top">
                 <v:fill o:detectmouseclick="t" on="false"/>
                 <v:stroke color="#3465a4" joinstyle="round" endcap="flat"/>
                 <v:textbox>
@@ -9353,7 +10003,7 @@
                 <v:fill o:detectmouseclick="t" on="false"/>
                 <w10:wrap type="none"/>
               </v:line>
-              <v:rect id="shape_0" ID="Rectangle 74" path="m0,0l-2147483645,0l-2147483645,-2147483646l0,-2147483646xe" stroked="f" o:allowincell="f" style="position:absolute;left:7134;top:15150;width:2919;height:517;mso-wrap-style:square;v-text-anchor:top">
+              <v:rect id="shape_0" ID="Rectangle 74" path="m0,0l-2147483645,0l-2147483645,-2147483646l0,-2147483646xe" stroked="f" o:allowincell="f" style="position:absolute;left:7134;top:15150;width:2916;height:514;mso-wrap-style:square;v-text-anchor:top">
                 <v:fill o:detectmouseclick="t" on="false"/>
                 <v:stroke color="#3465a4" joinstyle="round" endcap="flat"/>
                 <v:textbox>
@@ -10120,15 +10770,15 @@
       <w:szCs w:val="28"/>
     </w:rPr>
   </w:style>
-  <w:style w:type="character" w:styleId="Bullets">
-    <w:name w:val="Bullets"/>
+  <w:style w:type="character" w:styleId="Bulletsuser">
+    <w:name w:val="Bullets (user)"/>
     <w:qFormat/>
     <w:rPr>
       <w:rFonts w:ascii="OpenSymbol" w:hAnsi="OpenSymbol" w:eastAsia="OpenSymbol" w:cs="OpenSymbol"/>
     </w:rPr>
   </w:style>
-  <w:style w:type="character" w:styleId="Bulletsuser">
-    <w:name w:val="Bullets (user)"/>
+  <w:style w:type="character" w:styleId="Bullets">
+    <w:name w:val="Bullets"/>
     <w:qFormat/>
     <w:rPr>
       <w:rFonts w:ascii="OpenSymbol" w:hAnsi="OpenSymbol" w:eastAsia="OpenSymbol" w:cs="OpenSymbol"/>
@@ -10453,15 +11103,15 @@
       <w:bCs/>
     </w:rPr>
   </w:style>
-  <w:style w:type="paragraph" w:styleId="FrameContentsuser">
-    <w:name w:val="Frame Contents (user)"/>
+  <w:style w:type="paragraph" w:styleId="FrameContents">
+    <w:name w:val="Frame Contents"/>
     <w:basedOn w:val="Normal"/>
     <w:qFormat/>
     <w:pPr/>
     <w:rPr/>
   </w:style>
-  <w:style w:type="paragraph" w:styleId="FrameContents">
-    <w:name w:val="Frame Contents"/>
+  <w:style w:type="paragraph" w:styleId="FrameContentsuser">
+    <w:name w:val="Frame Contents (user)"/>
     <w:basedOn w:val="Normal"/>
     <w:qFormat/>
     <w:pPr/>

</xml_diff>